<commit_message>
synthese linux theorie chapi 1 chap 2 Done
</commit_message>
<xml_diff>
--- a/I302A_Admin_Linux_Theorie/Notes Alain Ninane I302A/00-Notes-2017/Note-2017-2.docx
+++ b/I302A_Admin_Linux_Theorie/Notes Alain Ninane I302A/00-Notes-2017/Note-2017-2.docx
@@ -1,37 +1,30 @@
 
 <file path=word/document.xml><?xml version="1.0" encoding="utf-8"?>
-<w:document xmlns:wpc="http://schemas.microsoft.com/office/word/2010/wordprocessingCanvas" xmlns:mo="http://schemas.microsoft.com/office/mac/office/2008/main" xmlns:mc="http://schemas.openxmlformats.org/markup-compatibility/2006" xmlns:mv="urn:schemas-microsoft-com:mac:vml" xmlns:o="urn:schemas-microsoft-com:office:office" xmlns:r="http://schemas.openxmlformats.org/officeDocument/2006/relationships" xmlns:m="http://schemas.openxmlformats.org/officeDocument/2006/math" xmlns:v="urn:schemas-microsoft-com:vml" xmlns:wp14="http://schemas.microsoft.com/office/word/2010/wordprocessingDrawing" xmlns:wp="http://schemas.openxmlformats.org/drawingml/2006/wordprocessingDrawing" xmlns:w10="urn:schemas-microsoft-com:office:word" xmlns:w="http://schemas.openxmlformats.org/wordprocessingml/2006/main" xmlns:w14="http://schemas.microsoft.com/office/word/2010/wordml" xmlns:wpg="http://schemas.microsoft.com/office/word/2010/wordprocessingGroup" xmlns:wpi="http://schemas.microsoft.com/office/word/2010/wordprocessingInk" xmlns:wne="http://schemas.microsoft.com/office/word/2006/wordml" xmlns:wps="http://schemas.microsoft.com/office/word/2010/wordprocessingShape" mc:Ignorable="w14 wp14">
+<w:document xmlns:wpc="http://schemas.microsoft.com/office/word/2010/wordprocessingCanvas" xmlns:cx="http://schemas.microsoft.com/office/drawing/2014/chartex" xmlns:cx1="http://schemas.microsoft.com/office/drawing/2015/9/8/chartex" xmlns:cx2="http://schemas.microsoft.com/office/drawing/2015/10/21/chartex" xmlns:cx3="http://schemas.microsoft.com/office/drawing/2016/5/9/chartex" xmlns:cx4="http://schemas.microsoft.com/office/drawing/2016/5/10/chartex" xmlns:cx5="http://schemas.microsoft.com/office/drawing/2016/5/11/chartex" xmlns:cx6="http://schemas.microsoft.com/office/drawing/2016/5/12/chartex" xmlns:cx7="http://schemas.microsoft.com/office/drawing/2016/5/13/chartex" xmlns:cx8="http://schemas.microsoft.com/office/drawing/2016/5/14/chartex" xmlns:mc="http://schemas.openxmlformats.org/markup-compatibility/2006" xmlns:aink="http://schemas.microsoft.com/office/drawing/2016/ink" xmlns:am3d="http://schemas.microsoft.com/office/drawing/2017/model3d" xmlns:o="urn:schemas-microsoft-com:office:office" xmlns:r="http://schemas.openxmlformats.org/officeDocument/2006/relationships" xmlns:m="http://schemas.openxmlformats.org/officeDocument/2006/math" xmlns:v="urn:schemas-microsoft-com:vml" xmlns:wp14="http://schemas.microsoft.com/office/word/2010/wordprocessingDrawing" xmlns:wp="http://schemas.openxmlformats.org/drawingml/2006/wordprocessingDrawing" xmlns:w10="urn:schemas-microsoft-com:office:word" xmlns:w="http://schemas.openxmlformats.org/wordprocessingml/2006/main" xmlns:w14="http://schemas.microsoft.com/office/word/2010/wordml" xmlns:w15="http://schemas.microsoft.com/office/word/2012/wordml" xmlns:w16cid="http://schemas.microsoft.com/office/word/2016/wordml/cid" xmlns:w16se="http://schemas.microsoft.com/office/word/2015/wordml/symex" xmlns:wpg="http://schemas.microsoft.com/office/word/2010/wordprocessingGroup" xmlns:wpi="http://schemas.microsoft.com/office/word/2010/wordprocessingInk" xmlns:wne="http://schemas.microsoft.com/office/word/2006/wordml" xmlns:wps="http://schemas.microsoft.com/office/word/2010/wordprocessingShape" mc:Ignorable="w14 w15 w16se w16cid wp14">
   <w:body>
     <w:p>
-      <w:pPr>
-        <w:pStyle w:val="Titre1"/>
-        <w:rPr>
-          <w:color w:val="31849B" w:themeColor="accent5" w:themeShade="BF"/>
-        </w:rPr>
-      </w:pPr>
-      <w:bookmarkStart w:id="0" w:name="_GoBack"/>
-      <w:bookmarkEnd w:id="0"/>
-      <w:r>
-        <w:rPr>
-          <w:color w:val="31849B" w:themeColor="accent5" w:themeShade="BF"/>
-        </w:rPr>
-        <w:t>SSH Remote configuration</w:t>
+      <w:r>
+        <w:tab/>
       </w:r>
     </w:p>
     <w:p>
       <w:pPr>
-        <w:rPr>
-          <w:color w:val="31849B" w:themeColor="accent5" w:themeShade="BF"/>
-        </w:rPr>
-      </w:pPr>
-      <w:r>
-        <w:tab/>
-      </w:r>
-      <w:r>
-        <w:rPr>
-          <w:color w:val="31849B" w:themeColor="accent5" w:themeShade="BF"/>
-        </w:rPr>
-        <w:t>Communication crypted</w:t>
+        <w:pStyle w:val="Titre1"/>
+        <w:rPr>
+          <w:color w:val="31849B" w:themeColor="accent5" w:themeShade="BF"/>
+        </w:rPr>
+      </w:pPr>
+      <w:r>
+        <w:rPr>
+          <w:color w:val="31849B" w:themeColor="accent5" w:themeShade="BF"/>
+        </w:rPr>
+        <w:t>Post-Installation</w:t>
+      </w:r>
+      <w:r>
+        <w:rPr>
+          <w:color w:val="31849B" w:themeColor="accent5" w:themeShade="BF"/>
+        </w:rPr>
+        <w:t xml:space="preserve"> (1)</w:t>
       </w:r>
     </w:p>
     <w:p>
@@ -44,20 +37,7 @@
         <w:rPr>
           <w:color w:val="31849B" w:themeColor="accent5" w:themeShade="BF"/>
         </w:rPr>
-        <w:tab/>
-      </w:r>
-      <w:r>
-        <w:rPr>
-          <w:color w:val="31849B" w:themeColor="accent5" w:themeShade="BF"/>
-        </w:rPr>
-        <w:tab/>
-        <w:t>ssh pki setup to create private/public keys</w:t>
-      </w:r>
-      <w:r>
-        <w:rPr>
-          <w:color w:val="31849B" w:themeColor="accent5" w:themeShade="BF"/>
-        </w:rPr>
-        <w:t xml:space="preserve"> (ssh-keygen)</w:t>
+        <w:t>Root password</w:t>
       </w:r>
     </w:p>
     <w:p>
@@ -72,15 +52,16 @@
         </w:rPr>
         <w:tab/>
       </w:r>
-      <w:r>
-        <w:rPr>
-          <w:color w:val="31849B" w:themeColor="accent5" w:themeShade="BF"/>
-        </w:rPr>
-        <w:tab/>
-        <w:t>asymetric crypto with keys to exchange secondary key</w:t>
-      </w:r>
+      <w:bookmarkStart w:id="0" w:name="_Hlk502442972"/>
     </w:p>
     <w:p>
+      <w:pPr>
+        <w:rPr>
+          <w:color w:val="31849B" w:themeColor="accent5" w:themeShade="BF"/>
+        </w:rPr>
+      </w:pPr>
+      <w:bookmarkStart w:id="1" w:name="_Hlk502443312"/>
+      <w:bookmarkEnd w:id="0"/>
       <w:r>
         <w:rPr>
           <w:color w:val="31849B" w:themeColor="accent5" w:themeShade="BF"/>
@@ -92,45 +73,123 @@
           <w:color w:val="31849B" w:themeColor="accent5" w:themeShade="BF"/>
         </w:rPr>
         <w:tab/>
-        <w:t>symetric crypto with secondary key</w:t>
+        <w:t>Example EPEL (Extra Packages for Enterprise Linux)</w:t>
       </w:r>
     </w:p>
     <w:p>
-      <w:r>
+      <w:pPr>
+        <w:rPr>
+          <w:color w:val="31849B" w:themeColor="accent5" w:themeShade="BF"/>
+          <w:sz w:val="16"/>
+          <w:szCs w:val="16"/>
+        </w:rPr>
+      </w:pPr>
+      <w:r>
+        <w:rPr>
+          <w:color w:val="31849B" w:themeColor="accent5" w:themeShade="BF"/>
+        </w:rPr>
         <w:tab/>
+      </w:r>
+      <w:r>
+        <w:rPr>
+          <w:color w:val="31849B" w:themeColor="accent5" w:themeShade="BF"/>
+        </w:rPr>
+        <w:tab/>
+      </w:r>
+      <w:r>
+        <w:rPr>
+          <w:color w:val="31849B" w:themeColor="accent5" w:themeShade="BF"/>
+          <w:sz w:val="16"/>
+          <w:szCs w:val="16"/>
+        </w:rPr>
+        <w:t>## RHEL/CentOS 7 64-Bit ##</w:t>
       </w:r>
     </w:p>
     <w:p>
       <w:pPr>
-        <w:pStyle w:val="Titre1"/>
-        <w:rPr>
-          <w:color w:val="31849B" w:themeColor="accent5" w:themeShade="BF"/>
-        </w:rPr>
-      </w:pPr>
-      <w:r>
-        <w:rPr>
-          <w:color w:val="31849B" w:themeColor="accent5" w:themeShade="BF"/>
-        </w:rPr>
-        <w:t>Post-Installation</w:t>
-      </w:r>
-      <w:r>
-        <w:rPr>
-          <w:color w:val="31849B" w:themeColor="accent5" w:themeShade="BF"/>
-        </w:rPr>
-        <w:t xml:space="preserve"> (1)</w:t>
+        <w:rPr>
+          <w:color w:val="31849B" w:themeColor="accent5" w:themeShade="BF"/>
+          <w:sz w:val="16"/>
+          <w:szCs w:val="16"/>
+        </w:rPr>
+      </w:pPr>
+      <w:r>
+        <w:rPr>
+          <w:color w:val="31849B" w:themeColor="accent5" w:themeShade="BF"/>
+          <w:sz w:val="16"/>
+          <w:szCs w:val="16"/>
+        </w:rPr>
+        <w:tab/>
+      </w:r>
+      <w:r>
+        <w:rPr>
+          <w:color w:val="31849B" w:themeColor="accent5" w:themeShade="BF"/>
+          <w:sz w:val="16"/>
+          <w:szCs w:val="16"/>
+        </w:rPr>
+        <w:tab/>
+      </w:r>
+      <w:proofErr w:type="spellStart"/>
+      <w:r>
+        <w:rPr>
+          <w:color w:val="31849B" w:themeColor="accent5" w:themeShade="BF"/>
+          <w:sz w:val="16"/>
+          <w:szCs w:val="16"/>
+        </w:rPr>
+        <w:t>wget</w:t>
+      </w:r>
+      <w:proofErr w:type="spellEnd"/>
+      <w:r>
+        <w:rPr>
+          <w:color w:val="31849B" w:themeColor="accent5" w:themeShade="BF"/>
+          <w:sz w:val="16"/>
+          <w:szCs w:val="16"/>
+        </w:rPr>
+        <w:t xml:space="preserve"> http://dl.fedoraproject.org/pub/epel/7/x86_64/e/epel-release-7-10.noarch.rpm</w:t>
       </w:r>
     </w:p>
     <w:p>
       <w:pPr>
         <w:rPr>
           <w:color w:val="31849B" w:themeColor="accent5" w:themeShade="BF"/>
-        </w:rPr>
-      </w:pPr>
-      <w:r>
-        <w:rPr>
-          <w:color w:val="31849B" w:themeColor="accent5" w:themeShade="BF"/>
-        </w:rPr>
-        <w:t>Keyboard</w:t>
+          <w:sz w:val="16"/>
+          <w:szCs w:val="16"/>
+        </w:rPr>
+      </w:pPr>
+      <w:r>
+        <w:rPr>
+          <w:color w:val="31849B" w:themeColor="accent5" w:themeShade="BF"/>
+          <w:sz w:val="16"/>
+          <w:szCs w:val="16"/>
+        </w:rPr>
+        <w:tab/>
+      </w:r>
+      <w:r>
+        <w:rPr>
+          <w:color w:val="31849B" w:themeColor="accent5" w:themeShade="BF"/>
+          <w:sz w:val="16"/>
+          <w:szCs w:val="16"/>
+        </w:rPr>
+        <w:tab/>
+        <w:t>rpm -</w:t>
+      </w:r>
+      <w:proofErr w:type="spellStart"/>
+      <w:r>
+        <w:rPr>
+          <w:color w:val="31849B" w:themeColor="accent5" w:themeShade="BF"/>
+          <w:sz w:val="16"/>
+          <w:szCs w:val="16"/>
+        </w:rPr>
+        <w:t>ivh</w:t>
+      </w:r>
+      <w:proofErr w:type="spellEnd"/>
+      <w:r>
+        <w:rPr>
+          <w:color w:val="31849B" w:themeColor="accent5" w:themeShade="BF"/>
+          <w:sz w:val="16"/>
+          <w:szCs w:val="16"/>
+        </w:rPr>
+        <w:t xml:space="preserve"> epel-release-7-10.noarch.rpm</w:t>
       </w:r>
     </w:p>
     <w:p>
@@ -142,10 +201,19 @@
       <w:r>
         <w:rPr>
           <w:color w:val="31849B" w:themeColor="accent5" w:themeShade="BF"/>
+          <w:sz w:val="16"/>
+          <w:szCs w:val="16"/>
         </w:rPr>
         <w:tab/>
-        <w:t>localectl</w:t>
-      </w:r>
+      </w:r>
+      <w:r>
+        <w:rPr>
+          <w:color w:val="31849B" w:themeColor="accent5" w:themeShade="BF"/>
+        </w:rPr>
+        <w:tab/>
+      </w:r>
+      <w:bookmarkStart w:id="2" w:name="_GoBack"/>
+      <w:bookmarkEnd w:id="2"/>
     </w:p>
     <w:p>
       <w:pPr>
@@ -158,8 +226,36 @@
           <w:color w:val="31849B" w:themeColor="accent5" w:themeShade="BF"/>
         </w:rPr>
         <w:tab/>
-        <w:t>localectl list-keymaps</w:t>
-      </w:r>
+      </w:r>
+      <w:r>
+        <w:rPr>
+          <w:color w:val="31849B" w:themeColor="accent5" w:themeShade="BF"/>
+        </w:rPr>
+        <w:tab/>
+        <w:t>mount /dev/</w:t>
+      </w:r>
+      <w:proofErr w:type="spellStart"/>
+      <w:r>
+        <w:rPr>
+          <w:color w:val="31849B" w:themeColor="accent5" w:themeShade="BF"/>
+        </w:rPr>
+        <w:t>cdrom</w:t>
+      </w:r>
+      <w:proofErr w:type="spellEnd"/>
+      <w:r>
+        <w:rPr>
+          <w:color w:val="31849B" w:themeColor="accent5" w:themeShade="BF"/>
+        </w:rPr>
+        <w:t xml:space="preserve"> /media/</w:t>
+      </w:r>
+      <w:proofErr w:type="spellStart"/>
+      <w:r>
+        <w:rPr>
+          <w:color w:val="31849B" w:themeColor="accent5" w:themeShade="BF"/>
+        </w:rPr>
+        <w:t>cdrom</w:t>
+      </w:r>
+      <w:proofErr w:type="spellEnd"/>
     </w:p>
     <w:p>
       <w:pPr>
@@ -172,579 +268,15 @@
           <w:color w:val="31849B" w:themeColor="accent5" w:themeShade="BF"/>
         </w:rPr>
         <w:tab/>
-        <w:t>localectl set-keymap be-latin1</w:t>
+      </w:r>
+      <w:r>
+        <w:rPr>
+          <w:color w:val="31849B" w:themeColor="accent5" w:themeShade="BF"/>
+        </w:rPr>
+        <w:tab/>
       </w:r>
     </w:p>
-    <w:p>
-      <w:pPr>
-        <w:rPr>
-          <w:color w:val="31849B" w:themeColor="accent5" w:themeShade="BF"/>
-        </w:rPr>
-      </w:pPr>
-      <w:r>
-        <w:rPr>
-          <w:color w:val="31849B" w:themeColor="accent5" w:themeShade="BF"/>
-        </w:rPr>
-        <w:t>Root password</w:t>
-      </w:r>
-    </w:p>
-    <w:p>
-      <w:pPr>
-        <w:pStyle w:val="Titre2"/>
-        <w:ind w:firstLine="284"/>
-        <w:rPr>
-          <w:b w:val="0"/>
-          <w:color w:val="31849B" w:themeColor="accent5" w:themeShade="BF"/>
-        </w:rPr>
-      </w:pPr>
-      <w:r>
-        <w:rPr>
-          <w:b w:val="0"/>
-          <w:color w:val="31849B" w:themeColor="accent5" w:themeShade="BF"/>
-        </w:rPr>
-        <w:t>Mot de passe final (privilégier la longueur)</w:t>
-      </w:r>
-    </w:p>
-    <w:p>
-      <w:pPr>
-        <w:rPr>
-          <w:color w:val="31849B" w:themeColor="accent5" w:themeShade="BF"/>
-        </w:rPr>
-      </w:pPr>
-      <w:r>
-        <w:rPr>
-          <w:color w:val="31849B" w:themeColor="accent5" w:themeShade="BF"/>
-        </w:rPr>
-        <w:t>Package management</w:t>
-      </w:r>
-    </w:p>
-    <w:p>
-      <w:pPr>
-        <w:rPr>
-          <w:color w:val="31849B" w:themeColor="accent5" w:themeShade="BF"/>
-        </w:rPr>
-      </w:pPr>
-      <w:r>
-        <w:rPr>
-          <w:color w:val="31849B" w:themeColor="accent5" w:themeShade="BF"/>
-        </w:rPr>
-        <w:tab/>
-        <w:t>Base command rpm (Red Hat Package management)</w:t>
-      </w:r>
-    </w:p>
-    <w:p>
-      <w:pPr>
-        <w:rPr>
-          <w:color w:val="31849B" w:themeColor="accent5" w:themeShade="BF"/>
-        </w:rPr>
-      </w:pPr>
-      <w:r>
-        <w:rPr>
-          <w:color w:val="31849B" w:themeColor="accent5" w:themeShade="BF"/>
-        </w:rPr>
-        <w:tab/>
-      </w:r>
-      <w:r>
-        <w:rPr>
-          <w:color w:val="31849B" w:themeColor="accent5" w:themeShade="BF"/>
-        </w:rPr>
-        <w:tab/>
-        <w:t>rpm -ivh package</w:t>
-      </w:r>
-      <w:r>
-        <w:rPr>
-          <w:color w:val="31849B" w:themeColor="accent5" w:themeShade="BF"/>
-        </w:rPr>
-        <w:t>N</w:t>
-      </w:r>
-      <w:r>
-        <w:rPr>
-          <w:color w:val="31849B" w:themeColor="accent5" w:themeShade="BF"/>
-        </w:rPr>
-        <w:t>ame.rpm</w:t>
-      </w:r>
-    </w:p>
-    <w:p>
-      <w:pPr>
-        <w:rPr>
-          <w:color w:val="31849B" w:themeColor="accent5" w:themeShade="BF"/>
-        </w:rPr>
-      </w:pPr>
-      <w:r>
-        <w:rPr>
-          <w:color w:val="31849B" w:themeColor="accent5" w:themeShade="BF"/>
-        </w:rPr>
-        <w:tab/>
-      </w:r>
-      <w:r>
-        <w:rPr>
-          <w:color w:val="31849B" w:themeColor="accent5" w:themeShade="BF"/>
-        </w:rPr>
-        <w:tab/>
-        <w:t>rpm -Uvh package</w:t>
-      </w:r>
-      <w:r>
-        <w:rPr>
-          <w:color w:val="31849B" w:themeColor="accent5" w:themeShade="BF"/>
-        </w:rPr>
-        <w:t>N</w:t>
-      </w:r>
-      <w:r>
-        <w:rPr>
-          <w:color w:val="31849B" w:themeColor="accent5" w:themeShade="BF"/>
-        </w:rPr>
-        <w:t>ame.rpm</w:t>
-      </w:r>
-    </w:p>
-    <w:p>
-      <w:pPr>
-        <w:rPr>
-          <w:color w:val="31849B" w:themeColor="accent5" w:themeShade="BF"/>
-        </w:rPr>
-      </w:pPr>
-      <w:r>
-        <w:rPr>
-          <w:color w:val="31849B" w:themeColor="accent5" w:themeShade="BF"/>
-        </w:rPr>
-        <w:tab/>
-      </w:r>
-      <w:r>
-        <w:rPr>
-          <w:color w:val="31849B" w:themeColor="accent5" w:themeShade="BF"/>
-        </w:rPr>
-        <w:tab/>
-        <w:t>rpm -q -a</w:t>
-      </w:r>
-    </w:p>
-    <w:p>
-      <w:pPr>
-        <w:rPr>
-          <w:color w:val="31849B" w:themeColor="accent5" w:themeShade="BF"/>
-        </w:rPr>
-      </w:pPr>
-      <w:r>
-        <w:rPr>
-          <w:color w:val="31849B" w:themeColor="accent5" w:themeShade="BF"/>
-        </w:rPr>
-        <w:tab/>
-      </w:r>
-      <w:r>
-        <w:rPr>
-          <w:color w:val="31849B" w:themeColor="accent5" w:themeShade="BF"/>
-        </w:rPr>
-        <w:tab/>
-        <w:t>rpm -e package</w:t>
-      </w:r>
-      <w:r>
-        <w:rPr>
-          <w:color w:val="31849B" w:themeColor="accent5" w:themeShade="BF"/>
-        </w:rPr>
-        <w:t>N</w:t>
-      </w:r>
-      <w:r>
-        <w:rPr>
-          <w:color w:val="31849B" w:themeColor="accent5" w:themeShade="BF"/>
-        </w:rPr>
-        <w:t>ame</w:t>
-      </w:r>
-    </w:p>
-    <w:p>
-      <w:pPr>
-        <w:rPr>
-          <w:color w:val="31849B" w:themeColor="accent5" w:themeShade="BF"/>
-        </w:rPr>
-      </w:pPr>
-      <w:r>
-        <w:rPr>
-          <w:color w:val="31849B" w:themeColor="accent5" w:themeShade="BF"/>
-        </w:rPr>
-        <w:tab/>
-      </w:r>
-      <w:r>
-        <w:rPr>
-          <w:color w:val="31849B" w:themeColor="accent5" w:themeShade="BF"/>
-        </w:rPr>
-        <w:tab/>
-        <w:t>rpm -q -l packageN</w:t>
-      </w:r>
-      <w:r>
-        <w:rPr>
-          <w:color w:val="31849B" w:themeColor="accent5" w:themeShade="BF"/>
-        </w:rPr>
-        <w:t>ame</w:t>
-      </w:r>
-    </w:p>
-    <w:p>
-      <w:pPr>
-        <w:rPr>
-          <w:color w:val="31849B" w:themeColor="accent5" w:themeShade="BF"/>
-        </w:rPr>
-      </w:pPr>
-      <w:r>
-        <w:rPr>
-          <w:color w:val="31849B" w:themeColor="accent5" w:themeShade="BF"/>
-        </w:rPr>
-        <w:tab/>
-      </w:r>
-      <w:r>
-        <w:rPr>
-          <w:color w:val="31849B" w:themeColor="accent5" w:themeShade="BF"/>
-        </w:rPr>
-        <w:tab/>
-        <w:t>rpm -q -f fileName</w:t>
-      </w:r>
-    </w:p>
-    <w:p>
-      <w:pPr>
-        <w:rPr>
-          <w:color w:val="31849B" w:themeColor="accent5" w:themeShade="BF"/>
-        </w:rPr>
-      </w:pPr>
-      <w:r>
-        <w:rPr>
-          <w:color w:val="31849B" w:themeColor="accent5" w:themeShade="BF"/>
-        </w:rPr>
-        <w:tab/>
-      </w:r>
-      <w:r>
-        <w:rPr>
-          <w:color w:val="31849B" w:themeColor="accent5" w:themeShade="BF"/>
-        </w:rPr>
-        <w:tab/>
-        <w:t>rpm -V packageName</w:t>
-      </w:r>
-    </w:p>
-    <w:p>
-      <w:pPr>
-        <w:rPr>
-          <w:color w:val="31849B" w:themeColor="accent5" w:themeShade="BF"/>
-        </w:rPr>
-      </w:pPr>
-      <w:r>
-        <w:rPr>
-          <w:color w:val="31849B" w:themeColor="accent5" w:themeShade="BF"/>
-        </w:rPr>
-        <w:tab/>
-      </w:r>
-      <w:r>
-        <w:rPr>
-          <w:color w:val="31849B" w:themeColor="accent5" w:themeShade="BF"/>
-        </w:rPr>
-        <w:tab/>
-        <w:t>Problem dependencies...</w:t>
-      </w:r>
-    </w:p>
-    <w:p>
-      <w:pPr>
-        <w:rPr>
-          <w:color w:val="31849B" w:themeColor="accent5" w:themeShade="BF"/>
-        </w:rPr>
-      </w:pPr>
-      <w:r>
-        <w:rPr>
-          <w:color w:val="31849B" w:themeColor="accent5" w:themeShade="BF"/>
-        </w:rPr>
-        <w:tab/>
-        <w:t>Yellowdog Updater Modified yum</w:t>
-      </w:r>
-    </w:p>
-    <w:p>
-      <w:pPr>
-        <w:rPr>
-          <w:color w:val="31849B" w:themeColor="accent5" w:themeShade="BF"/>
-        </w:rPr>
-      </w:pPr>
-      <w:r>
-        <w:rPr>
-          <w:color w:val="31849B" w:themeColor="accent5" w:themeShade="BF"/>
-        </w:rPr>
-        <w:tab/>
-      </w:r>
-      <w:r>
-        <w:rPr>
-          <w:color w:val="31849B" w:themeColor="accent5" w:themeShade="BF"/>
-        </w:rPr>
-        <w:tab/>
-        <w:t>yum install packageName</w:t>
-      </w:r>
-    </w:p>
-    <w:p>
-      <w:pPr>
-        <w:rPr>
-          <w:color w:val="31849B" w:themeColor="accent5" w:themeShade="BF"/>
-        </w:rPr>
-      </w:pPr>
-      <w:r>
-        <w:rPr>
-          <w:color w:val="31849B" w:themeColor="accent5" w:themeShade="BF"/>
-        </w:rPr>
-        <w:tab/>
-      </w:r>
-      <w:r>
-        <w:rPr>
-          <w:color w:val="31849B" w:themeColor="accent5" w:themeShade="BF"/>
-        </w:rPr>
-        <w:tab/>
-        <w:t>yum update [packageName]</w:t>
-      </w:r>
-    </w:p>
-    <w:p>
-      <w:pPr>
-        <w:rPr>
-          <w:color w:val="31849B" w:themeColor="accent5" w:themeShade="BF"/>
-        </w:rPr>
-      </w:pPr>
-      <w:r>
-        <w:rPr>
-          <w:color w:val="31849B" w:themeColor="accent5" w:themeShade="BF"/>
-        </w:rPr>
-        <w:tab/>
-      </w:r>
-      <w:r>
-        <w:rPr>
-          <w:color w:val="31849B" w:themeColor="accent5" w:themeShade="BF"/>
-        </w:rPr>
-        <w:tab/>
-        <w:t>yum upgrade</w:t>
-      </w:r>
-    </w:p>
-    <w:p>
-      <w:pPr>
-        <w:rPr>
-          <w:color w:val="31849B" w:themeColor="accent5" w:themeShade="BF"/>
-        </w:rPr>
-      </w:pPr>
-      <w:r>
-        <w:rPr>
-          <w:color w:val="31849B" w:themeColor="accent5" w:themeShade="BF"/>
-        </w:rPr>
-        <w:tab/>
-      </w:r>
-      <w:r>
-        <w:rPr>
-          <w:color w:val="31849B" w:themeColor="accent5" w:themeShade="BF"/>
-        </w:rPr>
-        <w:tab/>
-        <w:t>yum whatprovides someThing</w:t>
-      </w:r>
-    </w:p>
-    <w:p>
-      <w:pPr>
-        <w:rPr>
-          <w:color w:val="31849B" w:themeColor="accent5" w:themeShade="BF"/>
-        </w:rPr>
-      </w:pPr>
-      <w:r>
-        <w:rPr>
-          <w:color w:val="31849B" w:themeColor="accent5" w:themeShade="BF"/>
-        </w:rPr>
-        <w:tab/>
-        <w:t>Yum repositories</w:t>
-      </w:r>
-    </w:p>
-    <w:p>
-      <w:pPr>
-        <w:rPr>
-          <w:color w:val="31849B" w:themeColor="accent5" w:themeShade="BF"/>
-        </w:rPr>
-      </w:pPr>
-      <w:r>
-        <w:rPr>
-          <w:color w:val="31849B" w:themeColor="accent5" w:themeShade="BF"/>
-        </w:rPr>
-        <w:tab/>
-      </w:r>
-      <w:r>
-        <w:rPr>
-          <w:color w:val="31849B" w:themeColor="accent5" w:themeShade="BF"/>
-        </w:rPr>
-        <w:tab/>
-        <w:t>Base repository</w:t>
-      </w:r>
-    </w:p>
-    <w:p>
-      <w:pPr>
-        <w:rPr>
-          <w:color w:val="31849B" w:themeColor="accent5" w:themeShade="BF"/>
-        </w:rPr>
-      </w:pPr>
-      <w:r>
-        <w:rPr>
-          <w:color w:val="31849B" w:themeColor="accent5" w:themeShade="BF"/>
-        </w:rPr>
-        <w:tab/>
-      </w:r>
-      <w:r>
-        <w:rPr>
-          <w:color w:val="31849B" w:themeColor="accent5" w:themeShade="BF"/>
-        </w:rPr>
-        <w:tab/>
-        <w:t>Extra repository /etc/yum.repos.d/...</w:t>
-      </w:r>
-    </w:p>
-    <w:p>
-      <w:pPr>
-        <w:rPr>
-          <w:color w:val="31849B" w:themeColor="accent5" w:themeShade="BF"/>
-        </w:rPr>
-      </w:pPr>
-      <w:r>
-        <w:rPr>
-          <w:color w:val="31849B" w:themeColor="accent5" w:themeShade="BF"/>
-        </w:rPr>
-        <w:tab/>
-      </w:r>
-      <w:r>
-        <w:rPr>
-          <w:color w:val="31849B" w:themeColor="accent5" w:themeShade="BF"/>
-        </w:rPr>
-        <w:tab/>
-        <w:t>Example EPEL (Extra Packages for Enterprise Linux)</w:t>
-      </w:r>
-    </w:p>
-    <w:p>
-      <w:pPr>
-        <w:rPr>
-          <w:color w:val="31849B" w:themeColor="accent5" w:themeShade="BF"/>
-          <w:sz w:val="16"/>
-          <w:szCs w:val="16"/>
-        </w:rPr>
-      </w:pPr>
-      <w:r>
-        <w:rPr>
-          <w:color w:val="31849B" w:themeColor="accent5" w:themeShade="BF"/>
-        </w:rPr>
-        <w:tab/>
-      </w:r>
-      <w:r>
-        <w:rPr>
-          <w:color w:val="31849B" w:themeColor="accent5" w:themeShade="BF"/>
-        </w:rPr>
-        <w:tab/>
-      </w:r>
-      <w:r>
-        <w:rPr>
-          <w:color w:val="31849B" w:themeColor="accent5" w:themeShade="BF"/>
-          <w:sz w:val="16"/>
-          <w:szCs w:val="16"/>
-        </w:rPr>
-        <w:t>## RHEL/CentOS 7 64-Bit ##</w:t>
-      </w:r>
-    </w:p>
-    <w:p>
-      <w:pPr>
-        <w:rPr>
-          <w:color w:val="31849B" w:themeColor="accent5" w:themeShade="BF"/>
-          <w:sz w:val="16"/>
-          <w:szCs w:val="16"/>
-        </w:rPr>
-      </w:pPr>
-      <w:r>
-        <w:rPr>
-          <w:color w:val="31849B" w:themeColor="accent5" w:themeShade="BF"/>
-          <w:sz w:val="16"/>
-          <w:szCs w:val="16"/>
-        </w:rPr>
-        <w:tab/>
-      </w:r>
-      <w:r>
-        <w:rPr>
-          <w:color w:val="31849B" w:themeColor="accent5" w:themeShade="BF"/>
-          <w:sz w:val="16"/>
-          <w:szCs w:val="16"/>
-        </w:rPr>
-        <w:tab/>
-        <w:t>wget http://dl.fedoraproject.org/pub/epel/7/x86_64/e/epel-release-7-10.noarch.rpm</w:t>
-      </w:r>
-    </w:p>
-    <w:p>
-      <w:pPr>
-        <w:rPr>
-          <w:color w:val="31849B" w:themeColor="accent5" w:themeShade="BF"/>
-          <w:sz w:val="16"/>
-          <w:szCs w:val="16"/>
-        </w:rPr>
-      </w:pPr>
-      <w:r>
-        <w:rPr>
-          <w:color w:val="31849B" w:themeColor="accent5" w:themeShade="BF"/>
-          <w:sz w:val="16"/>
-          <w:szCs w:val="16"/>
-        </w:rPr>
-        <w:tab/>
-      </w:r>
-      <w:r>
-        <w:rPr>
-          <w:color w:val="31849B" w:themeColor="accent5" w:themeShade="BF"/>
-          <w:sz w:val="16"/>
-          <w:szCs w:val="16"/>
-        </w:rPr>
-        <w:tab/>
-        <w:t>rpm -ivh epel-release-7-10.noarch.rpm</w:t>
-      </w:r>
-    </w:p>
-    <w:p>
-      <w:pPr>
-        <w:rPr>
-          <w:color w:val="31849B" w:themeColor="accent5" w:themeShade="BF"/>
-        </w:rPr>
-      </w:pPr>
-      <w:r>
-        <w:rPr>
-          <w:color w:val="31849B" w:themeColor="accent5" w:themeShade="BF"/>
-          <w:sz w:val="16"/>
-          <w:szCs w:val="16"/>
-        </w:rPr>
-        <w:tab/>
-      </w:r>
-      <w:r>
-        <w:rPr>
-          <w:color w:val="31849B" w:themeColor="accent5" w:themeShade="BF"/>
-        </w:rPr>
-        <w:tab/>
-        <w:t>yum-config-manager --disable \*</w:t>
-      </w:r>
-    </w:p>
-    <w:p>
-      <w:pPr>
-        <w:rPr>
-          <w:color w:val="31849B" w:themeColor="accent5" w:themeShade="BF"/>
-        </w:rPr>
-      </w:pPr>
-      <w:r>
-        <w:rPr>
-          <w:color w:val="31849B" w:themeColor="accent5" w:themeShade="BF"/>
-        </w:rPr>
-        <w:tab/>
-      </w:r>
-      <w:r>
-        <w:rPr>
-          <w:color w:val="31849B" w:themeColor="accent5" w:themeShade="BF"/>
-        </w:rPr>
-        <w:tab/>
-        <w:t>mount /dev/cdrom /media/cdrom</w:t>
-      </w:r>
-    </w:p>
-    <w:p>
-      <w:pPr>
-        <w:rPr>
-          <w:color w:val="31849B" w:themeColor="accent5" w:themeShade="BF"/>
-        </w:rPr>
-      </w:pPr>
-      <w:r>
-        <w:rPr>
-          <w:color w:val="31849B" w:themeColor="accent5" w:themeShade="BF"/>
-        </w:rPr>
-        <w:tab/>
-      </w:r>
-      <w:r>
-        <w:rPr>
-          <w:color w:val="31849B" w:themeColor="accent5" w:themeShade="BF"/>
-        </w:rPr>
-        <w:tab/>
-        <w:t>yum-config-manager --enable c7-media</w:t>
-      </w:r>
-    </w:p>
+    <w:bookmarkEnd w:id="1"/>
     <w:p>
       <w:pPr>
         <w:rPr>
@@ -753,12 +285,12 @@
       </w:pPr>
     </w:p>
     <w:sectPr>
-      <w:headerReference w:type="even" r:id="rId8"/>
-      <w:headerReference w:type="default" r:id="rId9"/>
-      <w:footerReference w:type="even" r:id="rId10"/>
-      <w:footerReference w:type="default" r:id="rId11"/>
-      <w:headerReference w:type="first" r:id="rId12"/>
-      <w:footerReference w:type="first" r:id="rId13"/>
+      <w:headerReference w:type="even" r:id="rId7"/>
+      <w:headerReference w:type="default" r:id="rId8"/>
+      <w:footerReference w:type="even" r:id="rId9"/>
+      <w:footerReference w:type="default" r:id="rId10"/>
+      <w:headerReference w:type="first" r:id="rId11"/>
+      <w:footerReference w:type="first" r:id="rId12"/>
       <w:pgSz w:w="11900" w:h="16840"/>
       <w:pgMar w:top="1134" w:right="1410" w:bottom="567" w:left="1797" w:header="720" w:footer="720" w:gutter="0"/>
       <w:cols w:space="720"/>
@@ -768,7 +300,7 @@
 </file>
 
 <file path=word/endnotes.xml><?xml version="1.0" encoding="utf-8"?>
-<w:endnotes xmlns:wpc="http://schemas.microsoft.com/office/word/2010/wordprocessingCanvas" xmlns:mo="http://schemas.microsoft.com/office/mac/office/2008/main" xmlns:mc="http://schemas.openxmlformats.org/markup-compatibility/2006" xmlns:mv="urn:schemas-microsoft-com:mac:vml" xmlns:o="urn:schemas-microsoft-com:office:office" xmlns:r="http://schemas.openxmlformats.org/officeDocument/2006/relationships" xmlns:m="http://schemas.openxmlformats.org/officeDocument/2006/math" xmlns:v="urn:schemas-microsoft-com:vml" xmlns:wp14="http://schemas.microsoft.com/office/word/2010/wordprocessingDrawing" xmlns:wp="http://schemas.openxmlformats.org/drawingml/2006/wordprocessingDrawing" xmlns:w10="urn:schemas-microsoft-com:office:word" xmlns:w="http://schemas.openxmlformats.org/wordprocessingml/2006/main" xmlns:w14="http://schemas.microsoft.com/office/word/2010/wordml" xmlns:wpg="http://schemas.microsoft.com/office/word/2010/wordprocessingGroup" xmlns:wpi="http://schemas.microsoft.com/office/word/2010/wordprocessingInk" xmlns:wne="http://schemas.microsoft.com/office/word/2006/wordml" xmlns:wps="http://schemas.microsoft.com/office/word/2010/wordprocessingShape" mc:Ignorable="w14 wp14">
+<w:endnotes xmlns:wpc="http://schemas.microsoft.com/office/word/2010/wordprocessingCanvas" xmlns:cx="http://schemas.microsoft.com/office/drawing/2014/chartex" xmlns:cx1="http://schemas.microsoft.com/office/drawing/2015/9/8/chartex" xmlns:cx2="http://schemas.microsoft.com/office/drawing/2015/10/21/chartex" xmlns:cx3="http://schemas.microsoft.com/office/drawing/2016/5/9/chartex" xmlns:cx4="http://schemas.microsoft.com/office/drawing/2016/5/10/chartex" xmlns:cx5="http://schemas.microsoft.com/office/drawing/2016/5/11/chartex" xmlns:cx6="http://schemas.microsoft.com/office/drawing/2016/5/12/chartex" xmlns:cx7="http://schemas.microsoft.com/office/drawing/2016/5/13/chartex" xmlns:cx8="http://schemas.microsoft.com/office/drawing/2016/5/14/chartex" xmlns:mc="http://schemas.openxmlformats.org/markup-compatibility/2006" xmlns:aink="http://schemas.microsoft.com/office/drawing/2016/ink" xmlns:am3d="http://schemas.microsoft.com/office/drawing/2017/model3d" xmlns:o="urn:schemas-microsoft-com:office:office" xmlns:r="http://schemas.openxmlformats.org/officeDocument/2006/relationships" xmlns:m="http://schemas.openxmlformats.org/officeDocument/2006/math" xmlns:v="urn:schemas-microsoft-com:vml" xmlns:wp14="http://schemas.microsoft.com/office/word/2010/wordprocessingDrawing" xmlns:wp="http://schemas.openxmlformats.org/drawingml/2006/wordprocessingDrawing" xmlns:w10="urn:schemas-microsoft-com:office:word" xmlns:w="http://schemas.openxmlformats.org/wordprocessingml/2006/main" xmlns:w14="http://schemas.microsoft.com/office/word/2010/wordml" xmlns:w15="http://schemas.microsoft.com/office/word/2012/wordml" xmlns:w16cid="http://schemas.microsoft.com/office/word/2016/wordml/cid" xmlns:w16se="http://schemas.microsoft.com/office/word/2015/wordml/symex" xmlns:wpg="http://schemas.microsoft.com/office/word/2010/wordprocessingGroup" xmlns:wpi="http://schemas.microsoft.com/office/word/2010/wordprocessingInk" xmlns:wne="http://schemas.microsoft.com/office/word/2006/wordml" xmlns:wps="http://schemas.microsoft.com/office/word/2010/wordprocessingShape" mc:Ignorable="w14 w15 w16se w16cid wp14">
   <w:endnote w:type="separator" w:id="-1">
     <w:p>
       <w:r>
@@ -787,7 +319,7 @@
 </file>
 
 <file path=word/footer1.xml><?xml version="1.0" encoding="utf-8"?>
-<w:ftr xmlns:wpc="http://schemas.microsoft.com/office/word/2010/wordprocessingCanvas" xmlns:mo="http://schemas.microsoft.com/office/mac/office/2008/main" xmlns:mc="http://schemas.openxmlformats.org/markup-compatibility/2006" xmlns:mv="urn:schemas-microsoft-com:mac:vml" xmlns:o="urn:schemas-microsoft-com:office:office" xmlns:r="http://schemas.openxmlformats.org/officeDocument/2006/relationships" xmlns:m="http://schemas.openxmlformats.org/officeDocument/2006/math" xmlns:v="urn:schemas-microsoft-com:vml" xmlns:wp14="http://schemas.microsoft.com/office/word/2010/wordprocessingDrawing" xmlns:wp="http://schemas.openxmlformats.org/drawingml/2006/wordprocessingDrawing" xmlns:w10="urn:schemas-microsoft-com:office:word" xmlns:w="http://schemas.openxmlformats.org/wordprocessingml/2006/main" xmlns:w14="http://schemas.microsoft.com/office/word/2010/wordml" xmlns:wpg="http://schemas.microsoft.com/office/word/2010/wordprocessingGroup" xmlns:wpi="http://schemas.microsoft.com/office/word/2010/wordprocessingInk" xmlns:wne="http://schemas.microsoft.com/office/word/2006/wordml" xmlns:wps="http://schemas.microsoft.com/office/word/2010/wordprocessingShape" mc:Ignorable="w14 wp14">
+<w:ftr xmlns:wpc="http://schemas.microsoft.com/office/word/2010/wordprocessingCanvas" xmlns:cx="http://schemas.microsoft.com/office/drawing/2014/chartex" xmlns:cx1="http://schemas.microsoft.com/office/drawing/2015/9/8/chartex" xmlns:cx2="http://schemas.microsoft.com/office/drawing/2015/10/21/chartex" xmlns:cx3="http://schemas.microsoft.com/office/drawing/2016/5/9/chartex" xmlns:cx4="http://schemas.microsoft.com/office/drawing/2016/5/10/chartex" xmlns:cx5="http://schemas.microsoft.com/office/drawing/2016/5/11/chartex" xmlns:cx6="http://schemas.microsoft.com/office/drawing/2016/5/12/chartex" xmlns:cx7="http://schemas.microsoft.com/office/drawing/2016/5/13/chartex" xmlns:cx8="http://schemas.microsoft.com/office/drawing/2016/5/14/chartex" xmlns:mc="http://schemas.openxmlformats.org/markup-compatibility/2006" xmlns:aink="http://schemas.microsoft.com/office/drawing/2016/ink" xmlns:am3d="http://schemas.microsoft.com/office/drawing/2017/model3d" xmlns:o="urn:schemas-microsoft-com:office:office" xmlns:r="http://schemas.openxmlformats.org/officeDocument/2006/relationships" xmlns:m="http://schemas.openxmlformats.org/officeDocument/2006/math" xmlns:v="urn:schemas-microsoft-com:vml" xmlns:wp14="http://schemas.microsoft.com/office/word/2010/wordprocessingDrawing" xmlns:wp="http://schemas.openxmlformats.org/drawingml/2006/wordprocessingDrawing" xmlns:w10="urn:schemas-microsoft-com:office:word" xmlns:w="http://schemas.openxmlformats.org/wordprocessingml/2006/main" xmlns:w14="http://schemas.microsoft.com/office/word/2010/wordml" xmlns:w15="http://schemas.microsoft.com/office/word/2012/wordml" xmlns:w16cid="http://schemas.microsoft.com/office/word/2016/wordml/cid" xmlns:w16se="http://schemas.microsoft.com/office/word/2015/wordml/symex" xmlns:wpg="http://schemas.microsoft.com/office/word/2010/wordprocessingGroup" xmlns:wpi="http://schemas.microsoft.com/office/word/2010/wordprocessingInk" xmlns:wne="http://schemas.microsoft.com/office/word/2006/wordml" xmlns:wps="http://schemas.microsoft.com/office/word/2010/wordprocessingShape" mc:Ignorable="w14 w15 w16se w16cid wp14">
   <w:p>
     <w:pPr>
       <w:pStyle w:val="Pieddepage"/>
@@ -797,7 +329,7 @@
 </file>
 
 <file path=word/footer2.xml><?xml version="1.0" encoding="utf-8"?>
-<w:ftr xmlns:wpc="http://schemas.microsoft.com/office/word/2010/wordprocessingCanvas" xmlns:mo="http://schemas.microsoft.com/office/mac/office/2008/main" xmlns:mc="http://schemas.openxmlformats.org/markup-compatibility/2006" xmlns:mv="urn:schemas-microsoft-com:mac:vml" xmlns:o="urn:schemas-microsoft-com:office:office" xmlns:r="http://schemas.openxmlformats.org/officeDocument/2006/relationships" xmlns:m="http://schemas.openxmlformats.org/officeDocument/2006/math" xmlns:v="urn:schemas-microsoft-com:vml" xmlns:wp14="http://schemas.microsoft.com/office/word/2010/wordprocessingDrawing" xmlns:wp="http://schemas.openxmlformats.org/drawingml/2006/wordprocessingDrawing" xmlns:w10="urn:schemas-microsoft-com:office:word" xmlns:w="http://schemas.openxmlformats.org/wordprocessingml/2006/main" xmlns:w14="http://schemas.microsoft.com/office/word/2010/wordml" xmlns:wpg="http://schemas.microsoft.com/office/word/2010/wordprocessingGroup" xmlns:wpi="http://schemas.microsoft.com/office/word/2010/wordprocessingInk" xmlns:wne="http://schemas.microsoft.com/office/word/2006/wordml" xmlns:wps="http://schemas.microsoft.com/office/word/2010/wordprocessingShape" mc:Ignorable="w14 wp14">
+<w:ftr xmlns:wpc="http://schemas.microsoft.com/office/word/2010/wordprocessingCanvas" xmlns:cx="http://schemas.microsoft.com/office/drawing/2014/chartex" xmlns:cx1="http://schemas.microsoft.com/office/drawing/2015/9/8/chartex" xmlns:cx2="http://schemas.microsoft.com/office/drawing/2015/10/21/chartex" xmlns:cx3="http://schemas.microsoft.com/office/drawing/2016/5/9/chartex" xmlns:cx4="http://schemas.microsoft.com/office/drawing/2016/5/10/chartex" xmlns:cx5="http://schemas.microsoft.com/office/drawing/2016/5/11/chartex" xmlns:cx6="http://schemas.microsoft.com/office/drawing/2016/5/12/chartex" xmlns:cx7="http://schemas.microsoft.com/office/drawing/2016/5/13/chartex" xmlns:cx8="http://schemas.microsoft.com/office/drawing/2016/5/14/chartex" xmlns:mc="http://schemas.openxmlformats.org/markup-compatibility/2006" xmlns:aink="http://schemas.microsoft.com/office/drawing/2016/ink" xmlns:am3d="http://schemas.microsoft.com/office/drawing/2017/model3d" xmlns:o="urn:schemas-microsoft-com:office:office" xmlns:r="http://schemas.openxmlformats.org/officeDocument/2006/relationships" xmlns:m="http://schemas.openxmlformats.org/officeDocument/2006/math" xmlns:v="urn:schemas-microsoft-com:vml" xmlns:wp14="http://schemas.microsoft.com/office/word/2010/wordprocessingDrawing" xmlns:wp="http://schemas.openxmlformats.org/drawingml/2006/wordprocessingDrawing" xmlns:w10="urn:schemas-microsoft-com:office:word" xmlns:w="http://schemas.openxmlformats.org/wordprocessingml/2006/main" xmlns:w14="http://schemas.microsoft.com/office/word/2010/wordml" xmlns:w15="http://schemas.microsoft.com/office/word/2012/wordml" xmlns:w16cid="http://schemas.microsoft.com/office/word/2016/wordml/cid" xmlns:w16se="http://schemas.microsoft.com/office/word/2015/wordml/symex" xmlns:wpg="http://schemas.microsoft.com/office/word/2010/wordprocessingGroup" xmlns:wpi="http://schemas.microsoft.com/office/word/2010/wordprocessingInk" xmlns:wne="http://schemas.microsoft.com/office/word/2006/wordml" xmlns:wps="http://schemas.microsoft.com/office/word/2010/wordprocessingShape" mc:Ignorable="w14 w15 w16se w16cid wp14">
   <w:p>
     <w:pPr>
       <w:pStyle w:val="Pieddepage"/>
@@ -807,7 +339,7 @@
 </file>
 
 <file path=word/footer3.xml><?xml version="1.0" encoding="utf-8"?>
-<w:ftr xmlns:wpc="http://schemas.microsoft.com/office/word/2010/wordprocessingCanvas" xmlns:mo="http://schemas.microsoft.com/office/mac/office/2008/main" xmlns:mc="http://schemas.openxmlformats.org/markup-compatibility/2006" xmlns:mv="urn:schemas-microsoft-com:mac:vml" xmlns:o="urn:schemas-microsoft-com:office:office" xmlns:r="http://schemas.openxmlformats.org/officeDocument/2006/relationships" xmlns:m="http://schemas.openxmlformats.org/officeDocument/2006/math" xmlns:v="urn:schemas-microsoft-com:vml" xmlns:wp14="http://schemas.microsoft.com/office/word/2010/wordprocessingDrawing" xmlns:wp="http://schemas.openxmlformats.org/drawingml/2006/wordprocessingDrawing" xmlns:w10="urn:schemas-microsoft-com:office:word" xmlns:w="http://schemas.openxmlformats.org/wordprocessingml/2006/main" xmlns:w14="http://schemas.microsoft.com/office/word/2010/wordml" xmlns:wpg="http://schemas.microsoft.com/office/word/2010/wordprocessingGroup" xmlns:wpi="http://schemas.microsoft.com/office/word/2010/wordprocessingInk" xmlns:wne="http://schemas.microsoft.com/office/word/2006/wordml" xmlns:wps="http://schemas.microsoft.com/office/word/2010/wordprocessingShape" mc:Ignorable="w14 wp14">
+<w:ftr xmlns:wpc="http://schemas.microsoft.com/office/word/2010/wordprocessingCanvas" xmlns:cx="http://schemas.microsoft.com/office/drawing/2014/chartex" xmlns:cx1="http://schemas.microsoft.com/office/drawing/2015/9/8/chartex" xmlns:cx2="http://schemas.microsoft.com/office/drawing/2015/10/21/chartex" xmlns:cx3="http://schemas.microsoft.com/office/drawing/2016/5/9/chartex" xmlns:cx4="http://schemas.microsoft.com/office/drawing/2016/5/10/chartex" xmlns:cx5="http://schemas.microsoft.com/office/drawing/2016/5/11/chartex" xmlns:cx6="http://schemas.microsoft.com/office/drawing/2016/5/12/chartex" xmlns:cx7="http://schemas.microsoft.com/office/drawing/2016/5/13/chartex" xmlns:cx8="http://schemas.microsoft.com/office/drawing/2016/5/14/chartex" xmlns:mc="http://schemas.openxmlformats.org/markup-compatibility/2006" xmlns:aink="http://schemas.microsoft.com/office/drawing/2016/ink" xmlns:am3d="http://schemas.microsoft.com/office/drawing/2017/model3d" xmlns:o="urn:schemas-microsoft-com:office:office" xmlns:r="http://schemas.openxmlformats.org/officeDocument/2006/relationships" xmlns:m="http://schemas.openxmlformats.org/officeDocument/2006/math" xmlns:v="urn:schemas-microsoft-com:vml" xmlns:wp14="http://schemas.microsoft.com/office/word/2010/wordprocessingDrawing" xmlns:wp="http://schemas.openxmlformats.org/drawingml/2006/wordprocessingDrawing" xmlns:w10="urn:schemas-microsoft-com:office:word" xmlns:w="http://schemas.openxmlformats.org/wordprocessingml/2006/main" xmlns:w14="http://schemas.microsoft.com/office/word/2010/wordml" xmlns:w15="http://schemas.microsoft.com/office/word/2012/wordml" xmlns:w16cid="http://schemas.microsoft.com/office/word/2016/wordml/cid" xmlns:w16se="http://schemas.microsoft.com/office/word/2015/wordml/symex" xmlns:wpg="http://schemas.microsoft.com/office/word/2010/wordprocessingGroup" xmlns:wpi="http://schemas.microsoft.com/office/word/2010/wordprocessingInk" xmlns:wne="http://schemas.microsoft.com/office/word/2006/wordml" xmlns:wps="http://schemas.microsoft.com/office/word/2010/wordprocessingShape" mc:Ignorable="w14 w15 w16se w16cid wp14">
   <w:p>
     <w:pPr>
       <w:pStyle w:val="Pieddepage"/>
@@ -817,7 +349,7 @@
 </file>
 
 <file path=word/footnotes.xml><?xml version="1.0" encoding="utf-8"?>
-<w:footnotes xmlns:wpc="http://schemas.microsoft.com/office/word/2010/wordprocessingCanvas" xmlns:mo="http://schemas.microsoft.com/office/mac/office/2008/main" xmlns:mc="http://schemas.openxmlformats.org/markup-compatibility/2006" xmlns:mv="urn:schemas-microsoft-com:mac:vml" xmlns:o="urn:schemas-microsoft-com:office:office" xmlns:r="http://schemas.openxmlformats.org/officeDocument/2006/relationships" xmlns:m="http://schemas.openxmlformats.org/officeDocument/2006/math" xmlns:v="urn:schemas-microsoft-com:vml" xmlns:wp14="http://schemas.microsoft.com/office/word/2010/wordprocessingDrawing" xmlns:wp="http://schemas.openxmlformats.org/drawingml/2006/wordprocessingDrawing" xmlns:w10="urn:schemas-microsoft-com:office:word" xmlns:w="http://schemas.openxmlformats.org/wordprocessingml/2006/main" xmlns:w14="http://schemas.microsoft.com/office/word/2010/wordml" xmlns:wpg="http://schemas.microsoft.com/office/word/2010/wordprocessingGroup" xmlns:wpi="http://schemas.microsoft.com/office/word/2010/wordprocessingInk" xmlns:wne="http://schemas.microsoft.com/office/word/2006/wordml" xmlns:wps="http://schemas.microsoft.com/office/word/2010/wordprocessingShape" mc:Ignorable="w14 wp14">
+<w:footnotes xmlns:wpc="http://schemas.microsoft.com/office/word/2010/wordprocessingCanvas" xmlns:cx="http://schemas.microsoft.com/office/drawing/2014/chartex" xmlns:cx1="http://schemas.microsoft.com/office/drawing/2015/9/8/chartex" xmlns:cx2="http://schemas.microsoft.com/office/drawing/2015/10/21/chartex" xmlns:cx3="http://schemas.microsoft.com/office/drawing/2016/5/9/chartex" xmlns:cx4="http://schemas.microsoft.com/office/drawing/2016/5/10/chartex" xmlns:cx5="http://schemas.microsoft.com/office/drawing/2016/5/11/chartex" xmlns:cx6="http://schemas.microsoft.com/office/drawing/2016/5/12/chartex" xmlns:cx7="http://schemas.microsoft.com/office/drawing/2016/5/13/chartex" xmlns:cx8="http://schemas.microsoft.com/office/drawing/2016/5/14/chartex" xmlns:mc="http://schemas.openxmlformats.org/markup-compatibility/2006" xmlns:aink="http://schemas.microsoft.com/office/drawing/2016/ink" xmlns:am3d="http://schemas.microsoft.com/office/drawing/2017/model3d" xmlns:o="urn:schemas-microsoft-com:office:office" xmlns:r="http://schemas.openxmlformats.org/officeDocument/2006/relationships" xmlns:m="http://schemas.openxmlformats.org/officeDocument/2006/math" xmlns:v="urn:schemas-microsoft-com:vml" xmlns:wp14="http://schemas.microsoft.com/office/word/2010/wordprocessingDrawing" xmlns:wp="http://schemas.openxmlformats.org/drawingml/2006/wordprocessingDrawing" xmlns:w10="urn:schemas-microsoft-com:office:word" xmlns:w="http://schemas.openxmlformats.org/wordprocessingml/2006/main" xmlns:w14="http://schemas.microsoft.com/office/word/2010/wordml" xmlns:w15="http://schemas.microsoft.com/office/word/2012/wordml" xmlns:w16cid="http://schemas.microsoft.com/office/word/2016/wordml/cid" xmlns:w16se="http://schemas.microsoft.com/office/word/2015/wordml/symex" xmlns:wpg="http://schemas.microsoft.com/office/word/2010/wordprocessingGroup" xmlns:wpi="http://schemas.microsoft.com/office/word/2010/wordprocessingInk" xmlns:wne="http://schemas.microsoft.com/office/word/2006/wordml" xmlns:wps="http://schemas.microsoft.com/office/word/2010/wordprocessingShape" mc:Ignorable="w14 w15 w16se w16cid wp14">
   <w:footnote w:type="separator" w:id="-1">
     <w:p>
       <w:r>
@@ -836,7 +368,7 @@
 </file>
 
 <file path=word/header1.xml><?xml version="1.0" encoding="utf-8"?>
-<w:hdr xmlns:wpc="http://schemas.microsoft.com/office/word/2010/wordprocessingCanvas" xmlns:mo="http://schemas.microsoft.com/office/mac/office/2008/main" xmlns:mc="http://schemas.openxmlformats.org/markup-compatibility/2006" xmlns:mv="urn:schemas-microsoft-com:mac:vml" xmlns:o="urn:schemas-microsoft-com:office:office" xmlns:r="http://schemas.openxmlformats.org/officeDocument/2006/relationships" xmlns:m="http://schemas.openxmlformats.org/officeDocument/2006/math" xmlns:v="urn:schemas-microsoft-com:vml" xmlns:wp14="http://schemas.microsoft.com/office/word/2010/wordprocessingDrawing" xmlns:wp="http://schemas.openxmlformats.org/drawingml/2006/wordprocessingDrawing" xmlns:w10="urn:schemas-microsoft-com:office:word" xmlns:w="http://schemas.openxmlformats.org/wordprocessingml/2006/main" xmlns:w14="http://schemas.microsoft.com/office/word/2010/wordml" xmlns:wpg="http://schemas.microsoft.com/office/word/2010/wordprocessingGroup" xmlns:wpi="http://schemas.microsoft.com/office/word/2010/wordprocessingInk" xmlns:wne="http://schemas.microsoft.com/office/word/2006/wordml" xmlns:wps="http://schemas.microsoft.com/office/word/2010/wordprocessingShape" mc:Ignorable="w14 wp14">
+<w:hdr xmlns:wpc="http://schemas.microsoft.com/office/word/2010/wordprocessingCanvas" xmlns:cx="http://schemas.microsoft.com/office/drawing/2014/chartex" xmlns:cx1="http://schemas.microsoft.com/office/drawing/2015/9/8/chartex" xmlns:cx2="http://schemas.microsoft.com/office/drawing/2015/10/21/chartex" xmlns:cx3="http://schemas.microsoft.com/office/drawing/2016/5/9/chartex" xmlns:cx4="http://schemas.microsoft.com/office/drawing/2016/5/10/chartex" xmlns:cx5="http://schemas.microsoft.com/office/drawing/2016/5/11/chartex" xmlns:cx6="http://schemas.microsoft.com/office/drawing/2016/5/12/chartex" xmlns:cx7="http://schemas.microsoft.com/office/drawing/2016/5/13/chartex" xmlns:cx8="http://schemas.microsoft.com/office/drawing/2016/5/14/chartex" xmlns:mc="http://schemas.openxmlformats.org/markup-compatibility/2006" xmlns:aink="http://schemas.microsoft.com/office/drawing/2016/ink" xmlns:am3d="http://schemas.microsoft.com/office/drawing/2017/model3d" xmlns:o="urn:schemas-microsoft-com:office:office" xmlns:r="http://schemas.openxmlformats.org/officeDocument/2006/relationships" xmlns:m="http://schemas.openxmlformats.org/officeDocument/2006/math" xmlns:v="urn:schemas-microsoft-com:vml" xmlns:wp14="http://schemas.microsoft.com/office/word/2010/wordprocessingDrawing" xmlns:wp="http://schemas.openxmlformats.org/drawingml/2006/wordprocessingDrawing" xmlns:w10="urn:schemas-microsoft-com:office:word" xmlns:w="http://schemas.openxmlformats.org/wordprocessingml/2006/main" xmlns:w14="http://schemas.microsoft.com/office/word/2010/wordml" xmlns:w15="http://schemas.microsoft.com/office/word/2012/wordml" xmlns:w16cid="http://schemas.microsoft.com/office/word/2016/wordml/cid" xmlns:w16se="http://schemas.microsoft.com/office/word/2015/wordml/symex" xmlns:wpg="http://schemas.microsoft.com/office/word/2010/wordprocessingGroup" xmlns:wpi="http://schemas.microsoft.com/office/word/2010/wordprocessingInk" xmlns:wne="http://schemas.microsoft.com/office/word/2006/wordml" xmlns:wps="http://schemas.microsoft.com/office/word/2010/wordprocessingShape" mc:Ignorable="w14 w15 w16se w16cid wp14">
   <w:p>
     <w:pPr>
       <w:pStyle w:val="En-tte"/>
@@ -846,7 +378,7 @@
 </file>
 
 <file path=word/header2.xml><?xml version="1.0" encoding="utf-8"?>
-<w:hdr xmlns:wpc="http://schemas.microsoft.com/office/word/2010/wordprocessingCanvas" xmlns:mo="http://schemas.microsoft.com/office/mac/office/2008/main" xmlns:mc="http://schemas.openxmlformats.org/markup-compatibility/2006" xmlns:mv="urn:schemas-microsoft-com:mac:vml" xmlns:o="urn:schemas-microsoft-com:office:office" xmlns:r="http://schemas.openxmlformats.org/officeDocument/2006/relationships" xmlns:m="http://schemas.openxmlformats.org/officeDocument/2006/math" xmlns:v="urn:schemas-microsoft-com:vml" xmlns:wp14="http://schemas.microsoft.com/office/word/2010/wordprocessingDrawing" xmlns:wp="http://schemas.openxmlformats.org/drawingml/2006/wordprocessingDrawing" xmlns:w10="urn:schemas-microsoft-com:office:word" xmlns:w="http://schemas.openxmlformats.org/wordprocessingml/2006/main" xmlns:w14="http://schemas.microsoft.com/office/word/2010/wordml" xmlns:wpg="http://schemas.microsoft.com/office/word/2010/wordprocessingGroup" xmlns:wpi="http://schemas.microsoft.com/office/word/2010/wordprocessingInk" xmlns:wne="http://schemas.microsoft.com/office/word/2006/wordml" xmlns:wps="http://schemas.microsoft.com/office/word/2010/wordprocessingShape" mc:Ignorable="w14 wp14">
+<w:hdr xmlns:wpc="http://schemas.microsoft.com/office/word/2010/wordprocessingCanvas" xmlns:cx="http://schemas.microsoft.com/office/drawing/2014/chartex" xmlns:cx1="http://schemas.microsoft.com/office/drawing/2015/9/8/chartex" xmlns:cx2="http://schemas.microsoft.com/office/drawing/2015/10/21/chartex" xmlns:cx3="http://schemas.microsoft.com/office/drawing/2016/5/9/chartex" xmlns:cx4="http://schemas.microsoft.com/office/drawing/2016/5/10/chartex" xmlns:cx5="http://schemas.microsoft.com/office/drawing/2016/5/11/chartex" xmlns:cx6="http://schemas.microsoft.com/office/drawing/2016/5/12/chartex" xmlns:cx7="http://schemas.microsoft.com/office/drawing/2016/5/13/chartex" xmlns:cx8="http://schemas.microsoft.com/office/drawing/2016/5/14/chartex" xmlns:mc="http://schemas.openxmlformats.org/markup-compatibility/2006" xmlns:aink="http://schemas.microsoft.com/office/drawing/2016/ink" xmlns:am3d="http://schemas.microsoft.com/office/drawing/2017/model3d" xmlns:o="urn:schemas-microsoft-com:office:office" xmlns:r="http://schemas.openxmlformats.org/officeDocument/2006/relationships" xmlns:m="http://schemas.openxmlformats.org/officeDocument/2006/math" xmlns:v="urn:schemas-microsoft-com:vml" xmlns:wp14="http://schemas.microsoft.com/office/word/2010/wordprocessingDrawing" xmlns:wp="http://schemas.openxmlformats.org/drawingml/2006/wordprocessingDrawing" xmlns:w10="urn:schemas-microsoft-com:office:word" xmlns:w="http://schemas.openxmlformats.org/wordprocessingml/2006/main" xmlns:w14="http://schemas.microsoft.com/office/word/2010/wordml" xmlns:w15="http://schemas.microsoft.com/office/word/2012/wordml" xmlns:w16cid="http://schemas.microsoft.com/office/word/2016/wordml/cid" xmlns:w16se="http://schemas.microsoft.com/office/word/2015/wordml/symex" xmlns:wpg="http://schemas.microsoft.com/office/word/2010/wordprocessingGroup" xmlns:wpi="http://schemas.microsoft.com/office/word/2010/wordprocessingInk" xmlns:wne="http://schemas.microsoft.com/office/word/2006/wordml" xmlns:wps="http://schemas.microsoft.com/office/word/2010/wordprocessingShape" mc:Ignorable="w14 w15 w16se w16cid wp14">
   <w:p>
     <w:pPr>
       <w:pStyle w:val="En-tte"/>
@@ -856,7 +388,7 @@
 </file>
 
 <file path=word/header3.xml><?xml version="1.0" encoding="utf-8"?>
-<w:hdr xmlns:wpc="http://schemas.microsoft.com/office/word/2010/wordprocessingCanvas" xmlns:mo="http://schemas.microsoft.com/office/mac/office/2008/main" xmlns:mc="http://schemas.openxmlformats.org/markup-compatibility/2006" xmlns:mv="urn:schemas-microsoft-com:mac:vml" xmlns:o="urn:schemas-microsoft-com:office:office" xmlns:r="http://schemas.openxmlformats.org/officeDocument/2006/relationships" xmlns:m="http://schemas.openxmlformats.org/officeDocument/2006/math" xmlns:v="urn:schemas-microsoft-com:vml" xmlns:wp14="http://schemas.microsoft.com/office/word/2010/wordprocessingDrawing" xmlns:wp="http://schemas.openxmlformats.org/drawingml/2006/wordprocessingDrawing" xmlns:w10="urn:schemas-microsoft-com:office:word" xmlns:w="http://schemas.openxmlformats.org/wordprocessingml/2006/main" xmlns:w14="http://schemas.microsoft.com/office/word/2010/wordml" xmlns:wpg="http://schemas.microsoft.com/office/word/2010/wordprocessingGroup" xmlns:wpi="http://schemas.microsoft.com/office/word/2010/wordprocessingInk" xmlns:wne="http://schemas.microsoft.com/office/word/2006/wordml" xmlns:wps="http://schemas.microsoft.com/office/word/2010/wordprocessingShape" mc:Ignorable="w14 wp14">
+<w:hdr xmlns:wpc="http://schemas.microsoft.com/office/word/2010/wordprocessingCanvas" xmlns:cx="http://schemas.microsoft.com/office/drawing/2014/chartex" xmlns:cx1="http://schemas.microsoft.com/office/drawing/2015/9/8/chartex" xmlns:cx2="http://schemas.microsoft.com/office/drawing/2015/10/21/chartex" xmlns:cx3="http://schemas.microsoft.com/office/drawing/2016/5/9/chartex" xmlns:cx4="http://schemas.microsoft.com/office/drawing/2016/5/10/chartex" xmlns:cx5="http://schemas.microsoft.com/office/drawing/2016/5/11/chartex" xmlns:cx6="http://schemas.microsoft.com/office/drawing/2016/5/12/chartex" xmlns:cx7="http://schemas.microsoft.com/office/drawing/2016/5/13/chartex" xmlns:cx8="http://schemas.microsoft.com/office/drawing/2016/5/14/chartex" xmlns:mc="http://schemas.openxmlformats.org/markup-compatibility/2006" xmlns:aink="http://schemas.microsoft.com/office/drawing/2016/ink" xmlns:am3d="http://schemas.microsoft.com/office/drawing/2017/model3d" xmlns:o="urn:schemas-microsoft-com:office:office" xmlns:r="http://schemas.openxmlformats.org/officeDocument/2006/relationships" xmlns:m="http://schemas.openxmlformats.org/officeDocument/2006/math" xmlns:v="urn:schemas-microsoft-com:vml" xmlns:wp14="http://schemas.microsoft.com/office/word/2010/wordprocessingDrawing" xmlns:wp="http://schemas.openxmlformats.org/drawingml/2006/wordprocessingDrawing" xmlns:w10="urn:schemas-microsoft-com:office:word" xmlns:w="http://schemas.openxmlformats.org/wordprocessingml/2006/main" xmlns:w14="http://schemas.microsoft.com/office/word/2010/wordml" xmlns:w15="http://schemas.microsoft.com/office/word/2012/wordml" xmlns:w16cid="http://schemas.microsoft.com/office/word/2016/wordml/cid" xmlns:w16se="http://schemas.microsoft.com/office/word/2015/wordml/symex" xmlns:wpg="http://schemas.microsoft.com/office/word/2010/wordprocessingGroup" xmlns:wpi="http://schemas.microsoft.com/office/word/2010/wordprocessingInk" xmlns:wne="http://schemas.microsoft.com/office/word/2006/wordml" xmlns:wps="http://schemas.microsoft.com/office/word/2010/wordprocessingShape" mc:Ignorable="w14 w15 w16se w16cid wp14">
   <w:p>
     <w:pPr>
       <w:pStyle w:val="En-tte"/>
@@ -866,8 +398,8 @@
 </file>
 
 <file path=word/numbering.xml><?xml version="1.0" encoding="utf-8"?>
-<w:numbering xmlns:wpc="http://schemas.microsoft.com/office/word/2010/wordprocessingCanvas" xmlns:mo="http://schemas.microsoft.com/office/mac/office/2008/main" xmlns:mc="http://schemas.openxmlformats.org/markup-compatibility/2006" xmlns:mv="urn:schemas-microsoft-com:mac:vml" xmlns:o="urn:schemas-microsoft-com:office:office" xmlns:r="http://schemas.openxmlformats.org/officeDocument/2006/relationships" xmlns:m="http://schemas.openxmlformats.org/officeDocument/2006/math" xmlns:v="urn:schemas-microsoft-com:vml" xmlns:wp14="http://schemas.microsoft.com/office/word/2010/wordprocessingDrawing" xmlns:wp="http://schemas.openxmlformats.org/drawingml/2006/wordprocessingDrawing" xmlns:w10="urn:schemas-microsoft-com:office:word" xmlns:w="http://schemas.openxmlformats.org/wordprocessingml/2006/main" xmlns:w14="http://schemas.microsoft.com/office/word/2010/wordml" xmlns:wpg="http://schemas.microsoft.com/office/word/2010/wordprocessingGroup" xmlns:wpi="http://schemas.microsoft.com/office/word/2010/wordprocessingInk" xmlns:wne="http://schemas.microsoft.com/office/word/2006/wordml" xmlns:wps="http://schemas.microsoft.com/office/word/2010/wordprocessingShape" mc:Ignorable="w14 wp14">
-  <w:abstractNum w:abstractNumId="0">
+<w:numbering xmlns:wpc="http://schemas.microsoft.com/office/word/2010/wordprocessingCanvas" xmlns:cx="http://schemas.microsoft.com/office/drawing/2014/chartex" xmlns:cx1="http://schemas.microsoft.com/office/drawing/2015/9/8/chartex" xmlns:cx2="http://schemas.microsoft.com/office/drawing/2015/10/21/chartex" xmlns:cx3="http://schemas.microsoft.com/office/drawing/2016/5/9/chartex" xmlns:cx4="http://schemas.microsoft.com/office/drawing/2016/5/10/chartex" xmlns:cx5="http://schemas.microsoft.com/office/drawing/2016/5/11/chartex" xmlns:cx6="http://schemas.microsoft.com/office/drawing/2016/5/12/chartex" xmlns:cx7="http://schemas.microsoft.com/office/drawing/2016/5/13/chartex" xmlns:cx8="http://schemas.microsoft.com/office/drawing/2016/5/14/chartex" xmlns:mc="http://schemas.openxmlformats.org/markup-compatibility/2006" xmlns:aink="http://schemas.microsoft.com/office/drawing/2016/ink" xmlns:am3d="http://schemas.microsoft.com/office/drawing/2017/model3d" xmlns:o="urn:schemas-microsoft-com:office:office" xmlns:r="http://schemas.openxmlformats.org/officeDocument/2006/relationships" xmlns:m="http://schemas.openxmlformats.org/officeDocument/2006/math" xmlns:v="urn:schemas-microsoft-com:vml" xmlns:wp14="http://schemas.microsoft.com/office/word/2010/wordprocessingDrawing" xmlns:wp="http://schemas.openxmlformats.org/drawingml/2006/wordprocessingDrawing" xmlns:w10="urn:schemas-microsoft-com:office:word" xmlns:w="http://schemas.openxmlformats.org/wordprocessingml/2006/main" xmlns:w14="http://schemas.microsoft.com/office/word/2010/wordml" xmlns:w15="http://schemas.microsoft.com/office/word/2012/wordml" xmlns:w16cid="http://schemas.microsoft.com/office/word/2016/wordml/cid" xmlns:w16se="http://schemas.microsoft.com/office/word/2015/wordml/symex" xmlns:wpg="http://schemas.microsoft.com/office/word/2010/wordprocessingGroup" xmlns:wpi="http://schemas.microsoft.com/office/word/2010/wordprocessingInk" xmlns:wne="http://schemas.microsoft.com/office/word/2006/wordml" xmlns:wps="http://schemas.microsoft.com/office/word/2010/wordprocessingShape" mc:Ignorable="w14 w15 w16se w16cid wp14">
+  <w:abstractNum w:abstractNumId="0" w15:restartNumberingAfterBreak="0">
     <w:nsid w:val="318B6447"/>
     <w:multiLevelType w:val="hybridMultilevel"/>
     <w:tmpl w:val="2BFA9AF8"/>
@@ -960,7 +492,7 @@
       </w:pPr>
     </w:lvl>
   </w:abstractNum>
-  <w:abstractNum w:abstractNumId="1">
+  <w:abstractNum w:abstractNumId="1" w15:restartNumberingAfterBreak="0">
     <w:nsid w:val="3DE8369E"/>
     <w:multiLevelType w:val="multilevel"/>
     <w:tmpl w:val="779AD606"/>
@@ -1052,7 +584,7 @@
       </w:pPr>
     </w:lvl>
   </w:abstractNum>
-  <w:abstractNum w:abstractNumId="2">
+  <w:abstractNum w:abstractNumId="2" w15:restartNumberingAfterBreak="0">
     <w:nsid w:val="46D23342"/>
     <w:multiLevelType w:val="multilevel"/>
     <w:tmpl w:val="DDA0F50A"/>
@@ -1144,7 +676,7 @@
       </w:pPr>
     </w:lvl>
   </w:abstractNum>
-  <w:abstractNum w:abstractNumId="3">
+  <w:abstractNum w:abstractNumId="3" w15:restartNumberingAfterBreak="0">
     <w:nsid w:val="49812BDE"/>
     <w:multiLevelType w:val="hybridMultilevel"/>
     <w:tmpl w:val="63763F4A"/>
@@ -1236,7 +768,7 @@
       </w:pPr>
     </w:lvl>
   </w:abstractNum>
-  <w:abstractNum w:abstractNumId="4">
+  <w:abstractNum w:abstractNumId="4" w15:restartNumberingAfterBreak="0">
     <w:nsid w:val="51D77D9B"/>
     <w:multiLevelType w:val="multilevel"/>
     <w:tmpl w:val="98300D2C"/>
@@ -1325,7 +857,7 @@
       </w:pPr>
     </w:lvl>
   </w:abstractNum>
-  <w:abstractNum w:abstractNumId="5">
+  <w:abstractNum w:abstractNumId="5" w15:restartNumberingAfterBreak="0">
     <w:nsid w:val="726D0D48"/>
     <w:multiLevelType w:val="multilevel"/>
     <w:tmpl w:val="849E2484"/>
@@ -1417,7 +949,7 @@
       </w:pPr>
     </w:lvl>
   </w:abstractNum>
-  <w:abstractNum w:abstractNumId="6">
+  <w:abstractNum w:abstractNumId="6" w15:restartNumberingAfterBreak="0">
     <w:nsid w:val="7F802892"/>
     <w:multiLevelType w:val="multilevel"/>
     <w:tmpl w:val="0409001D"/>
@@ -1540,7 +1072,7 @@
 </file>
 
 <file path=word/styles.xml><?xml version="1.0" encoding="utf-8"?>
-<w:styles xmlns:mc="http://schemas.openxmlformats.org/markup-compatibility/2006" xmlns:r="http://schemas.openxmlformats.org/officeDocument/2006/relationships" xmlns:w="http://schemas.openxmlformats.org/wordprocessingml/2006/main" xmlns:w14="http://schemas.microsoft.com/office/word/2010/wordml" mc:Ignorable="w14">
+<w:styles xmlns:mc="http://schemas.openxmlformats.org/markup-compatibility/2006" xmlns:r="http://schemas.openxmlformats.org/officeDocument/2006/relationships" xmlns:w="http://schemas.openxmlformats.org/wordprocessingml/2006/main" xmlns:w14="http://schemas.microsoft.com/office/word/2010/wordml" xmlns:w15="http://schemas.microsoft.com/office/word/2012/wordml" xmlns:w16cid="http://schemas.microsoft.com/office/word/2016/wordml/cid" xmlns:w16se="http://schemas.microsoft.com/office/word/2015/wordml/symex" mc:Ignorable="w14 w15 w16se w16cid">
   <w:docDefaults>
     <w:rPrDefault>
       <w:rPr>
@@ -1552,10 +1084,336 @@
     </w:rPrDefault>
     <w:pPrDefault/>
   </w:docDefaults>
-  <w:latentStyles w:defLockedState="0" w:defUIPriority="0" w:defSemiHidden="0" w:defUnhideWhenUsed="0" w:defQFormat="0" w:count="276">
+  <w:latentStyles w:defLockedState="0" w:defUIPriority="0" w:defSemiHidden="0" w:defUnhideWhenUsed="0" w:defQFormat="0" w:count="375">
     <w:lsdException w:name="heading 1" w:uiPriority="9" w:qFormat="1"/>
     <w:lsdException w:name="heading 2" w:uiPriority="9" w:qFormat="1"/>
-    <w:lsdException w:name="HTML Preformatted" w:uiPriority="99"/>
+    <w:lsdException w:name="heading 6" w:semiHidden="1" w:unhideWhenUsed="1"/>
+    <w:lsdException w:name="index 3" w:semiHidden="1" w:unhideWhenUsed="1"/>
+    <w:lsdException w:name="index 4" w:semiHidden="1" w:unhideWhenUsed="1"/>
+    <w:lsdException w:name="index 5" w:semiHidden="1" w:unhideWhenUsed="1"/>
+    <w:lsdException w:name="index 6" w:semiHidden="1" w:unhideWhenUsed="1"/>
+    <w:lsdException w:name="index 7" w:semiHidden="1" w:unhideWhenUsed="1"/>
+    <w:lsdException w:name="index 8" w:semiHidden="1" w:unhideWhenUsed="1"/>
+    <w:lsdException w:name="index 9" w:semiHidden="1" w:unhideWhenUsed="1"/>
+    <w:lsdException w:name="toc 1" w:semiHidden="1" w:unhideWhenUsed="1"/>
+    <w:lsdException w:name="toc 2" w:semiHidden="1" w:unhideWhenUsed="1"/>
+    <w:lsdException w:name="toc 3" w:semiHidden="1" w:unhideWhenUsed="1"/>
+    <w:lsdException w:name="toc 4" w:semiHidden="1" w:unhideWhenUsed="1"/>
+    <w:lsdException w:name="toc 5" w:semiHidden="1" w:unhideWhenUsed="1"/>
+    <w:lsdException w:name="toc 6" w:semiHidden="1" w:unhideWhenUsed="1"/>
+    <w:lsdException w:name="toc 7" w:semiHidden="1" w:unhideWhenUsed="1"/>
+    <w:lsdException w:name="toc 8" w:semiHidden="1" w:unhideWhenUsed="1"/>
+    <w:lsdException w:name="toc 9" w:semiHidden="1" w:unhideWhenUsed="1"/>
+    <w:lsdException w:name="Normal Indent" w:semiHidden="1" w:unhideWhenUsed="1"/>
+    <w:lsdException w:name="footnote text" w:semiHidden="1" w:unhideWhenUsed="1"/>
+    <w:lsdException w:name="annotation text" w:semiHidden="1" w:unhideWhenUsed="1"/>
+    <w:lsdException w:name="header" w:semiHidden="1" w:unhideWhenUsed="1"/>
+    <w:lsdException w:name="footer" w:semiHidden="1" w:unhideWhenUsed="1"/>
+    <w:lsdException w:name="index heading" w:semiHidden="1" w:unhideWhenUsed="1"/>
+    <w:lsdException w:name="caption" w:semiHidden="1" w:unhideWhenUsed="1"/>
+    <w:lsdException w:name="table of figures" w:semiHidden="1" w:unhideWhenUsed="1"/>
+    <w:lsdException w:name="envelope address" w:semiHidden="1" w:unhideWhenUsed="1"/>
+    <w:lsdException w:name="envelope return" w:semiHidden="1" w:unhideWhenUsed="1"/>
+    <w:lsdException w:name="footnote reference" w:semiHidden="1" w:unhideWhenUsed="1"/>
+    <w:lsdException w:name="annotation reference" w:semiHidden="1" w:unhideWhenUsed="1"/>
+    <w:lsdException w:name="line number" w:semiHidden="1" w:unhideWhenUsed="1"/>
+    <w:lsdException w:name="page number" w:semiHidden="1" w:unhideWhenUsed="1"/>
+    <w:lsdException w:name="endnote reference" w:semiHidden="1" w:unhideWhenUsed="1"/>
+    <w:lsdException w:name="endnote text" w:semiHidden="1" w:unhideWhenUsed="1"/>
+    <w:lsdException w:name="table of authorities" w:semiHidden="1" w:unhideWhenUsed="1"/>
+    <w:lsdException w:name="macro" w:semiHidden="1" w:unhideWhenUsed="1"/>
+    <w:lsdException w:name="toa heading" w:semiHidden="1" w:unhideWhenUsed="1"/>
+    <w:lsdException w:name="List" w:semiHidden="1" w:unhideWhenUsed="1"/>
+    <w:lsdException w:name="List Bullet" w:semiHidden="1" w:unhideWhenUsed="1"/>
+    <w:lsdException w:name="List Number" w:semiHidden="1" w:unhideWhenUsed="1"/>
+    <w:lsdException w:name="List 2" w:semiHidden="1" w:unhideWhenUsed="1"/>
+    <w:lsdException w:name="List 3" w:semiHidden="1" w:unhideWhenUsed="1"/>
+    <w:lsdException w:name="List 4" w:semiHidden="1" w:unhideWhenUsed="1"/>
+    <w:lsdException w:name="List 5" w:semiHidden="1" w:unhideWhenUsed="1"/>
+    <w:lsdException w:name="List Bullet 3" w:semiHidden="1" w:unhideWhenUsed="1"/>
+    <w:lsdException w:name="List Bullet 4" w:semiHidden="1" w:unhideWhenUsed="1"/>
+    <w:lsdException w:name="List Number 3" w:semiHidden="1" w:unhideWhenUsed="1"/>
+    <w:lsdException w:name="List Number 4" w:semiHidden="1" w:unhideWhenUsed="1"/>
+    <w:lsdException w:name="List Number 5" w:semiHidden="1" w:unhideWhenUsed="1"/>
+    <w:lsdException w:name="Closing" w:semiHidden="1" w:unhideWhenUsed="1"/>
+    <w:lsdException w:name="Signature" w:semiHidden="1" w:unhideWhenUsed="1"/>
+    <w:lsdException w:name="Default Paragraph Font" w:semiHidden="1" w:unhideWhenUsed="1"/>
+    <w:lsdException w:name="Body Text" w:semiHidden="1" w:unhideWhenUsed="1"/>
+    <w:lsdException w:name="Body Text Indent" w:semiHidden="1" w:unhideWhenUsed="1"/>
+    <w:lsdException w:name="List Continue" w:semiHidden="1" w:unhideWhenUsed="1"/>
+    <w:lsdException w:name="List Continue 2" w:semiHidden="1" w:unhideWhenUsed="1"/>
+    <w:lsdException w:name="List Continue 3" w:semiHidden="1" w:unhideWhenUsed="1"/>
+    <w:lsdException w:name="List Continue 4" w:semiHidden="1" w:unhideWhenUsed="1"/>
+    <w:lsdException w:name="List Continue 5" w:semiHidden="1" w:unhideWhenUsed="1"/>
+    <w:lsdException w:name="Message Header" w:semiHidden="1" w:unhideWhenUsed="1"/>
+    <w:lsdException w:name="Salutation" w:semiHidden="1" w:unhideWhenUsed="1"/>
+    <w:lsdException w:name="Date" w:semiHidden="1" w:unhideWhenUsed="1"/>
+    <w:lsdException w:name="Body Text First Indent" w:semiHidden="1" w:unhideWhenUsed="1"/>
+    <w:lsdException w:name="Body Text First Indent 2" w:semiHidden="1" w:unhideWhenUsed="1"/>
+    <w:lsdException w:name="Body Text Indent 3" w:semiHidden="1" w:unhideWhenUsed="1"/>
+    <w:lsdException w:name="Block Text" w:semiHidden="1" w:unhideWhenUsed="1"/>
+    <w:lsdException w:name="Hyperlink" w:semiHidden="1" w:unhideWhenUsed="1"/>
+    <w:lsdException w:name="FollowedHyperlink" w:semiHidden="1" w:unhideWhenUsed="1"/>
+    <w:lsdException w:name="Document Map" w:semiHidden="1" w:unhideWhenUsed="1"/>
+    <w:lsdException w:name="Plain Text" w:semiHidden="1" w:unhideWhenUsed="1"/>
+    <w:lsdException w:name="E-mail Signature" w:semiHidden="1" w:unhideWhenUsed="1"/>
+    <w:lsdException w:name="HTML Top of Form" w:semiHidden="1" w:unhideWhenUsed="1"/>
+    <w:lsdException w:name="HTML Bottom of Form" w:semiHidden="1" w:unhideWhenUsed="1"/>
+    <w:lsdException w:name="Normal (Web)" w:semiHidden="1" w:unhideWhenUsed="1"/>
+    <w:lsdException w:name="HTML Acronym" w:semiHidden="1" w:unhideWhenUsed="1"/>
+    <w:lsdException w:name="HTML Address" w:semiHidden="1" w:unhideWhenUsed="1"/>
+    <w:lsdException w:name="HTML Cite" w:semiHidden="1" w:unhideWhenUsed="1"/>
+    <w:lsdException w:name="HTML Code" w:semiHidden="1" w:unhideWhenUsed="1"/>
+    <w:lsdException w:name="HTML Definition" w:semiHidden="1" w:unhideWhenUsed="1"/>
+    <w:lsdException w:name="HTML Keyboard" w:semiHidden="1" w:unhideWhenUsed="1"/>
+    <w:lsdException w:name="HTML Preformatted" w:semiHidden="1" w:uiPriority="99" w:unhideWhenUsed="1"/>
+    <w:lsdException w:name="HTML Sample" w:semiHidden="1" w:unhideWhenUsed="1"/>
+    <w:lsdException w:name="HTML Typewriter" w:semiHidden="1" w:unhideWhenUsed="1"/>
+    <w:lsdException w:name="HTML Variable" w:semiHidden="1" w:unhideWhenUsed="1"/>
+    <w:lsdException w:name="Normal Table" w:semiHidden="1" w:unhideWhenUsed="1"/>
+    <w:lsdException w:name="annotation subject" w:semiHidden="1" w:unhideWhenUsed="1"/>
+    <w:lsdException w:name="No List" w:semiHidden="1" w:unhideWhenUsed="1"/>
+    <w:lsdException w:name="Outline List 1" w:semiHidden="1" w:unhideWhenUsed="1"/>
+    <w:lsdException w:name="Outline List 2" w:semiHidden="1" w:unhideWhenUsed="1"/>
+    <w:lsdException w:name="Outline List 3" w:semiHidden="1" w:unhideWhenUsed="1"/>
+    <w:lsdException w:name="Table Simple 1" w:semiHidden="1" w:unhideWhenUsed="1"/>
+    <w:lsdException w:name="Table Simple 2" w:semiHidden="1" w:unhideWhenUsed="1"/>
+    <w:lsdException w:name="Table Simple 3" w:semiHidden="1" w:unhideWhenUsed="1"/>
+    <w:lsdException w:name="Table Classic 1" w:semiHidden="1" w:unhideWhenUsed="1"/>
+    <w:lsdException w:name="Table Classic 2" w:semiHidden="1" w:unhideWhenUsed="1"/>
+    <w:lsdException w:name="Table Classic 3" w:semiHidden="1" w:unhideWhenUsed="1"/>
+    <w:lsdException w:name="Table Classic 4" w:semiHidden="1" w:unhideWhenUsed="1"/>
+    <w:lsdException w:name="Table Colorful 1" w:semiHidden="1" w:unhideWhenUsed="1"/>
+    <w:lsdException w:name="Table Colorful 2" w:semiHidden="1" w:unhideWhenUsed="1"/>
+    <w:lsdException w:name="Table Colorful 3" w:semiHidden="1" w:unhideWhenUsed="1"/>
+    <w:lsdException w:name="Table Columns 1" w:semiHidden="1" w:unhideWhenUsed="1"/>
+    <w:lsdException w:name="Table Columns 2" w:semiHidden="1" w:unhideWhenUsed="1"/>
+    <w:lsdException w:name="Table Columns 3" w:semiHidden="1" w:unhideWhenUsed="1"/>
+    <w:lsdException w:name="Table Columns 4" w:semiHidden="1" w:unhideWhenUsed="1"/>
+    <w:lsdException w:name="Table Columns 5" w:semiHidden="1" w:unhideWhenUsed="1"/>
+    <w:lsdException w:name="Table Grid 1" w:semiHidden="1" w:unhideWhenUsed="1"/>
+    <w:lsdException w:name="Table Grid 2" w:semiHidden="1" w:unhideWhenUsed="1"/>
+    <w:lsdException w:name="Table Grid 3" w:semiHidden="1" w:unhideWhenUsed="1"/>
+    <w:lsdException w:name="Table Grid 4" w:semiHidden="1" w:unhideWhenUsed="1"/>
+    <w:lsdException w:name="Table Grid 5" w:semiHidden="1" w:unhideWhenUsed="1"/>
+    <w:lsdException w:name="Table Grid 6" w:semiHidden="1" w:unhideWhenUsed="1"/>
+    <w:lsdException w:name="Table Grid 7" w:semiHidden="1" w:unhideWhenUsed="1"/>
+    <w:lsdException w:name="Table Grid 8" w:semiHidden="1" w:unhideWhenUsed="1"/>
+    <w:lsdException w:name="Table List 1" w:semiHidden="1" w:unhideWhenUsed="1"/>
+    <w:lsdException w:name="Table List 2" w:semiHidden="1" w:unhideWhenUsed="1"/>
+    <w:lsdException w:name="Table List 3" w:semiHidden="1" w:unhideWhenUsed="1"/>
+    <w:lsdException w:name="Table List 4" w:semiHidden="1" w:unhideWhenUsed="1"/>
+    <w:lsdException w:name="Table List 5" w:semiHidden="1" w:unhideWhenUsed="1"/>
+    <w:lsdException w:name="Table List 6" w:semiHidden="1" w:unhideWhenUsed="1"/>
+    <w:lsdException w:name="Table List 7" w:semiHidden="1" w:unhideWhenUsed="1"/>
+    <w:lsdException w:name="Table List 8" w:semiHidden="1" w:unhideWhenUsed="1"/>
+    <w:lsdException w:name="Table 3D effects 1" w:semiHidden="1" w:unhideWhenUsed="1"/>
+    <w:lsdException w:name="Table 3D effects 2" w:semiHidden="1" w:unhideWhenUsed="1"/>
+    <w:lsdException w:name="Table 3D effects 3" w:semiHidden="1" w:unhideWhenUsed="1"/>
+    <w:lsdException w:name="Table Contemporary" w:semiHidden="1" w:unhideWhenUsed="1"/>
+    <w:lsdException w:name="Table Elegant" w:semiHidden="1" w:unhideWhenUsed="1"/>
+    <w:lsdException w:name="Table Professional" w:semiHidden="1" w:unhideWhenUsed="1"/>
+    <w:lsdException w:name="Table Subtle 1" w:semiHidden="1" w:unhideWhenUsed="1"/>
+    <w:lsdException w:name="Table Subtle 2" w:semiHidden="1" w:unhideWhenUsed="1"/>
+    <w:lsdException w:name="Table Web 1" w:semiHidden="1" w:unhideWhenUsed="1"/>
+    <w:lsdException w:name="Table Web 2" w:semiHidden="1" w:unhideWhenUsed="1"/>
+    <w:lsdException w:name="Table Web 3" w:semiHidden="1" w:unhideWhenUsed="1"/>
+    <w:lsdException w:name="Balloon Text" w:semiHidden="1" w:unhideWhenUsed="1"/>
+    <w:lsdException w:name="Table Theme" w:semiHidden="1" w:unhideWhenUsed="1"/>
+    <w:lsdException w:name="Placeholder Text" w:semiHidden="1"/>
+    <w:lsdException w:name="Light Shading"/>
+    <w:lsdException w:name="Light List"/>
+    <w:lsdException w:name="Light Grid"/>
+    <w:lsdException w:name="Dark List"/>
+    <w:lsdException w:name="Colorful Shading"/>
+    <w:lsdException w:name="Colorful List"/>
+    <w:lsdException w:name="Colorful Grid"/>
+    <w:lsdException w:name="Light Shading Accent 1"/>
+    <w:lsdException w:name="Light List Accent 1"/>
+    <w:lsdException w:name="Light Grid Accent 1"/>
+    <w:lsdException w:name="Medium Shading 1 Accent 1"/>
+    <w:lsdException w:name="Medium Shading 2 Accent 1"/>
+    <w:lsdException w:name="Medium List 1 Accent 1"/>
+    <w:lsdException w:name="Revision" w:semiHidden="1"/>
+    <w:lsdException w:name="Medium List 2 Accent 1"/>
+    <w:lsdException w:name="Medium Grid 1 Accent 1"/>
+    <w:lsdException w:name="Medium Grid 2 Accent 1"/>
+    <w:lsdException w:name="Medium Grid 3 Accent 1"/>
+    <w:lsdException w:name="Dark List Accent 1"/>
+    <w:lsdException w:name="Colorful Shading Accent 1"/>
+    <w:lsdException w:name="Colorful List Accent 1"/>
+    <w:lsdException w:name="Colorful Grid Accent 1"/>
+    <w:lsdException w:name="Light Shading Accent 2"/>
+    <w:lsdException w:name="Light List Accent 2"/>
+    <w:lsdException w:name="Light Grid Accent 2"/>
+    <w:lsdException w:name="Medium Shading 1 Accent 2"/>
+    <w:lsdException w:name="Medium Shading 2 Accent 2"/>
+    <w:lsdException w:name="Medium List 1 Accent 2"/>
+    <w:lsdException w:name="Medium List 2 Accent 2"/>
+    <w:lsdException w:name="Medium Grid 1 Accent 2"/>
+    <w:lsdException w:name="Medium Grid 2 Accent 2"/>
+    <w:lsdException w:name="Medium Grid 3 Accent 2"/>
+    <w:lsdException w:name="Dark List Accent 2"/>
+    <w:lsdException w:name="Colorful Shading Accent 2"/>
+    <w:lsdException w:name="Colorful List Accent 2"/>
+    <w:lsdException w:name="Colorful Grid Accent 2"/>
+    <w:lsdException w:name="Light Shading Accent 3"/>
+    <w:lsdException w:name="Light List Accent 3"/>
+    <w:lsdException w:name="Light Grid Accent 3"/>
+    <w:lsdException w:name="Medium Shading 1 Accent 3"/>
+    <w:lsdException w:name="Medium Shading 2 Accent 3"/>
+    <w:lsdException w:name="Medium List 1 Accent 3"/>
+    <w:lsdException w:name="Medium List 2 Accent 3"/>
+    <w:lsdException w:name="Medium Grid 1 Accent 3"/>
+    <w:lsdException w:name="Medium Grid 2 Accent 3"/>
+    <w:lsdException w:name="Medium Grid 3 Accent 3"/>
+    <w:lsdException w:name="Dark List Accent 3"/>
+    <w:lsdException w:name="Colorful Shading Accent 3"/>
+    <w:lsdException w:name="Colorful List Accent 3"/>
+    <w:lsdException w:name="Colorful Grid Accent 3"/>
+    <w:lsdException w:name="Light Shading Accent 4"/>
+    <w:lsdException w:name="Light List Accent 4"/>
+    <w:lsdException w:name="Light Grid Accent 4"/>
+    <w:lsdException w:name="Medium Shading 1 Accent 4"/>
+    <w:lsdException w:name="Medium Shading 2 Accent 4"/>
+    <w:lsdException w:name="Medium List 1 Accent 4"/>
+    <w:lsdException w:name="Medium List 2 Accent 4"/>
+    <w:lsdException w:name="Medium Grid 1 Accent 4"/>
+    <w:lsdException w:name="Medium Grid 2 Accent 4"/>
+    <w:lsdException w:name="Medium Grid 3 Accent 4"/>
+    <w:lsdException w:name="Dark List Accent 4"/>
+    <w:lsdException w:name="Colorful Shading Accent 4"/>
+    <w:lsdException w:name="Colorful List Accent 4"/>
+    <w:lsdException w:name="Colorful Grid Accent 4"/>
+    <w:lsdException w:name="Light Shading Accent 5"/>
+    <w:lsdException w:name="Light List Accent 5"/>
+    <w:lsdException w:name="Light Grid Accent 5"/>
+    <w:lsdException w:name="Medium Shading 1 Accent 5"/>
+    <w:lsdException w:name="Medium Shading 2 Accent 5"/>
+    <w:lsdException w:name="Medium List 1 Accent 5"/>
+    <w:lsdException w:name="Medium List 2 Accent 5"/>
+    <w:lsdException w:name="Medium Grid 1 Accent 5"/>
+    <w:lsdException w:name="Medium Grid 2 Accent 5"/>
+    <w:lsdException w:name="Medium Grid 3 Accent 5"/>
+    <w:lsdException w:name="Dark List Accent 5"/>
+    <w:lsdException w:name="Colorful Shading Accent 5"/>
+    <w:lsdException w:name="Colorful List Accent 5"/>
+    <w:lsdException w:name="Colorful Grid Accent 5"/>
+    <w:lsdException w:name="Light Shading Accent 6"/>
+    <w:lsdException w:name="Light List Accent 6"/>
+    <w:lsdException w:name="Light Grid Accent 6"/>
+    <w:lsdException w:name="Medium Shading 1 Accent 6"/>
+    <w:lsdException w:name="Medium Shading 2 Accent 6"/>
+    <w:lsdException w:name="Medium List 1 Accent 6"/>
+    <w:lsdException w:name="Medium List 2 Accent 6"/>
+    <w:lsdException w:name="Medium Grid 1 Accent 6"/>
+    <w:lsdException w:name="Medium Grid 2 Accent 6"/>
+    <w:lsdException w:name="Medium Grid 3 Accent 6"/>
+    <w:lsdException w:name="Dark List Accent 6"/>
+    <w:lsdException w:name="Colorful Shading Accent 6"/>
+    <w:lsdException w:name="Colorful List Accent 6"/>
+    <w:lsdException w:name="Colorful Grid Accent 6"/>
+    <w:lsdException w:name="Bibliography" w:semiHidden="1" w:unhideWhenUsed="1"/>
+    <w:lsdException w:name="TOC Heading" w:semiHidden="1" w:unhideWhenUsed="1"/>
+    <w:lsdException w:name="Grid Table 4" w:uiPriority="49"/>
+    <w:lsdException w:name="Grid Table 5 Dark" w:uiPriority="50"/>
+    <w:lsdException w:name="Grid Table 6 Colorful" w:uiPriority="51"/>
+    <w:lsdException w:name="Grid Table 7 Colorful" w:uiPriority="52"/>
+    <w:lsdException w:name="Grid Table 1 Light Accent 1" w:uiPriority="46"/>
+    <w:lsdException w:name="Grid Table 2 Accent 1" w:uiPriority="47"/>
+    <w:lsdException w:name="Grid Table 3 Accent 1" w:uiPriority="48"/>
+    <w:lsdException w:name="Grid Table 4 Accent 1" w:uiPriority="49"/>
+    <w:lsdException w:name="Grid Table 5 Dark Accent 1" w:uiPriority="50"/>
+    <w:lsdException w:name="Grid Table 6 Colorful Accent 1" w:uiPriority="51"/>
+    <w:lsdException w:name="Grid Table 7 Colorful Accent 1" w:uiPriority="52"/>
+    <w:lsdException w:name="Grid Table 1 Light Accent 2" w:uiPriority="46"/>
+    <w:lsdException w:name="Grid Table 2 Accent 2" w:uiPriority="47"/>
+    <w:lsdException w:name="Grid Table 3 Accent 2" w:uiPriority="48"/>
+    <w:lsdException w:name="Grid Table 4 Accent 2" w:uiPriority="49"/>
+    <w:lsdException w:name="Grid Table 5 Dark Accent 2" w:uiPriority="50"/>
+    <w:lsdException w:name="Grid Table 6 Colorful Accent 2" w:uiPriority="51"/>
+    <w:lsdException w:name="Grid Table 7 Colorful Accent 2" w:uiPriority="52"/>
+    <w:lsdException w:name="Grid Table 1 Light Accent 3" w:uiPriority="46"/>
+    <w:lsdException w:name="Grid Table 2 Accent 3" w:uiPriority="47"/>
+    <w:lsdException w:name="Grid Table 3 Accent 3" w:uiPriority="48"/>
+    <w:lsdException w:name="Grid Table 4 Accent 3" w:uiPriority="49"/>
+    <w:lsdException w:name="Grid Table 5 Dark Accent 3" w:uiPriority="50"/>
+    <w:lsdException w:name="Grid Table 6 Colorful Accent 3" w:uiPriority="51"/>
+    <w:lsdException w:name="Grid Table 7 Colorful Accent 3" w:uiPriority="52"/>
+    <w:lsdException w:name="Grid Table 1 Light Accent 4" w:uiPriority="46"/>
+    <w:lsdException w:name="Grid Table 2 Accent 4" w:uiPriority="47"/>
+    <w:lsdException w:name="Grid Table 3 Accent 4" w:uiPriority="48"/>
+    <w:lsdException w:name="Grid Table 4 Accent 4" w:uiPriority="49"/>
+    <w:lsdException w:name="Grid Table 5 Dark Accent 4" w:uiPriority="50"/>
+    <w:lsdException w:name="Grid Table 6 Colorful Accent 4" w:uiPriority="51"/>
+    <w:lsdException w:name="Grid Table 7 Colorful Accent 4" w:uiPriority="52"/>
+    <w:lsdException w:name="Grid Table 1 Light Accent 5" w:uiPriority="46"/>
+    <w:lsdException w:name="Grid Table 2 Accent 5" w:uiPriority="47"/>
+    <w:lsdException w:name="Grid Table 3 Accent 5" w:uiPriority="48"/>
+    <w:lsdException w:name="Grid Table 4 Accent 5" w:uiPriority="49"/>
+    <w:lsdException w:name="Grid Table 5 Dark Accent 5" w:uiPriority="50"/>
+    <w:lsdException w:name="Grid Table 6 Colorful Accent 5" w:uiPriority="51"/>
+    <w:lsdException w:name="Grid Table 7 Colorful Accent 5" w:uiPriority="52"/>
+    <w:lsdException w:name="Grid Table 1 Light Accent 6" w:uiPriority="46"/>
+    <w:lsdException w:name="Grid Table 2 Accent 6" w:uiPriority="47"/>
+    <w:lsdException w:name="Grid Table 3 Accent 6" w:uiPriority="48"/>
+    <w:lsdException w:name="Grid Table 4 Accent 6" w:uiPriority="49"/>
+    <w:lsdException w:name="Grid Table 5 Dark Accent 6" w:uiPriority="50"/>
+    <w:lsdException w:name="Grid Table 6 Colorful Accent 6" w:uiPriority="51"/>
+    <w:lsdException w:name="Grid Table 7 Colorful Accent 6" w:uiPriority="52"/>
+    <w:lsdException w:name="List Table 1 Light" w:uiPriority="46"/>
+    <w:lsdException w:name="List Table 2" w:uiPriority="47"/>
+    <w:lsdException w:name="List Table 3" w:uiPriority="48"/>
+    <w:lsdException w:name="List Table 4" w:uiPriority="49"/>
+    <w:lsdException w:name="List Table 5 Dark" w:uiPriority="50"/>
+    <w:lsdException w:name="List Table 6 Colorful" w:uiPriority="51"/>
+    <w:lsdException w:name="List Table 7 Colorful" w:uiPriority="52"/>
+    <w:lsdException w:name="List Table 1 Light Accent 1" w:uiPriority="46"/>
+    <w:lsdException w:name="List Table 2 Accent 1" w:uiPriority="47"/>
+    <w:lsdException w:name="List Table 3 Accent 1" w:uiPriority="48"/>
+    <w:lsdException w:name="List Table 4 Accent 1" w:uiPriority="49"/>
+    <w:lsdException w:name="List Table 5 Dark Accent 1" w:uiPriority="50"/>
+    <w:lsdException w:name="List Table 6 Colorful Accent 1" w:uiPriority="51"/>
+    <w:lsdException w:name="List Table 7 Colorful Accent 1" w:uiPriority="52"/>
+    <w:lsdException w:name="List Table 1 Light Accent 2" w:uiPriority="46"/>
+    <w:lsdException w:name="List Table 2 Accent 2" w:uiPriority="47"/>
+    <w:lsdException w:name="List Table 3 Accent 2" w:uiPriority="48"/>
+    <w:lsdException w:name="List Table 4 Accent 2" w:uiPriority="49"/>
+    <w:lsdException w:name="List Table 5 Dark Accent 2" w:uiPriority="50"/>
+    <w:lsdException w:name="List Table 6 Colorful Accent 2" w:uiPriority="51"/>
+    <w:lsdException w:name="List Table 7 Colorful Accent 2" w:uiPriority="52"/>
+    <w:lsdException w:name="List Table 1 Light Accent 3" w:uiPriority="46"/>
+    <w:lsdException w:name="List Table 2 Accent 3" w:uiPriority="47"/>
+    <w:lsdException w:name="List Table 3 Accent 3" w:uiPriority="48"/>
+    <w:lsdException w:name="List Table 4 Accent 3" w:uiPriority="49"/>
+    <w:lsdException w:name="List Table 5 Dark Accent 3" w:uiPriority="50"/>
+    <w:lsdException w:name="List Table 6 Colorful Accent 3" w:uiPriority="51"/>
+    <w:lsdException w:name="List Table 7 Colorful Accent 3" w:uiPriority="52"/>
+    <w:lsdException w:name="List Table 1 Light Accent 4" w:uiPriority="46"/>
+    <w:lsdException w:name="List Table 2 Accent 4" w:uiPriority="47"/>
+    <w:lsdException w:name="List Table 3 Accent 4" w:uiPriority="48"/>
+    <w:lsdException w:name="List Table 4 Accent 4" w:uiPriority="49"/>
+    <w:lsdException w:name="List Table 5 Dark Accent 4" w:uiPriority="50"/>
+    <w:lsdException w:name="List Table 6 Colorful Accent 4" w:uiPriority="51"/>
+    <w:lsdException w:name="List Table 7 Colorful Accent 4" w:uiPriority="52"/>
+    <w:lsdException w:name="List Table 1 Light Accent 5" w:uiPriority="46"/>
+    <w:lsdException w:name="List Table 2 Accent 5" w:uiPriority="47"/>
+    <w:lsdException w:name="List Table 3 Accent 5" w:uiPriority="48"/>
+    <w:lsdException w:name="List Table 4 Accent 5" w:uiPriority="49"/>
+    <w:lsdException w:name="List Table 5 Dark Accent 5" w:uiPriority="50"/>
+    <w:lsdException w:name="List Table 6 Colorful Accent 5" w:uiPriority="51"/>
+    <w:lsdException w:name="List Table 7 Colorful Accent 5" w:uiPriority="52"/>
+    <w:lsdException w:name="List Table 1 Light Accent 6" w:uiPriority="46"/>
+    <w:lsdException w:name="List Table 2 Accent 6" w:uiPriority="47"/>
+    <w:lsdException w:name="List Table 3 Accent 6" w:uiPriority="48"/>
+    <w:lsdException w:name="List Table 4 Accent 6" w:uiPriority="49"/>
+    <w:lsdException w:name="List Table 5 Dark Accent 6" w:uiPriority="50"/>
+    <w:lsdException w:name="List Table 6 Colorful Accent 6" w:uiPriority="51"/>
+    <w:lsdException w:name="List Table 7 Colorful Accent 6" w:uiPriority="52"/>
+    <w:lsdException w:name="Mention" w:semiHidden="1" w:uiPriority="99" w:unhideWhenUsed="1"/>
+    <w:lsdException w:name="Smart Hyperlink" w:semiHidden="1" w:uiPriority="99" w:unhideWhenUsed="1"/>
+    <w:lsdException w:name="Hashtag" w:semiHidden="1" w:uiPriority="99" w:unhideWhenUsed="1"/>
+    <w:lsdException w:name="Unresolved Mention" w:semiHidden="1" w:uiPriority="99" w:unhideWhenUsed="1"/>
   </w:latentStyles>
   <w:style w:type="paragraph" w:default="1" w:styleId="Normal">
     <w:name w:val="Normal"/>
@@ -1750,10 +1608,10 @@
       <w:rFonts w:ascii="Chalkboard" w:hAnsi="Chalkboard"/>
     </w:rPr>
   </w:style>
-  <w:style w:type="paragraph" w:styleId="HTMLprformat">
+  <w:style w:type="paragraph" w:styleId="PrformatHTML">
     <w:name w:val="HTML Preformatted"/>
     <w:basedOn w:val="Normal"/>
-    <w:link w:val="HTMLprformatCar"/>
+    <w:link w:val="PrformatHTMLCar"/>
     <w:uiPriority w:val="99"/>
     <w:unhideWhenUsed/>
     <w:rsid w:val="00C70FCE"/>
@@ -1784,10 +1642,10 @@
       <w:lang w:eastAsia="fr-FR"/>
     </w:rPr>
   </w:style>
-  <w:style w:type="character" w:customStyle="1" w:styleId="HTMLprformatCar">
-    <w:name w:val="HTML préformaté Car"/>
+  <w:style w:type="character" w:customStyle="1" w:styleId="PrformatHTMLCar">
+    <w:name w:val="Préformaté HTML Car"/>
     <w:basedOn w:val="Policepardfaut"/>
-    <w:link w:val="HTMLprformat"/>
+    <w:link w:val="PrformatHTML"/>
     <w:uiPriority w:val="99"/>
     <w:rsid w:val="00C70FCE"/>
     <w:rPr>
@@ -1796,192 +1654,6 @@
       <w:szCs w:val="20"/>
       <w:lang w:eastAsia="fr-FR"/>
     </w:rPr>
-  </w:style>
-</w:styles>
-</file>
-
-<file path=word/stylesWithEffects.xml><?xml version="1.0" encoding="utf-8"?>
-<w:styles xmlns:wpc="http://schemas.microsoft.com/office/word/2010/wordprocessingCanvas" xmlns:mo="http://schemas.microsoft.com/office/mac/office/2008/main" xmlns:mc="http://schemas.openxmlformats.org/markup-compatibility/2006" xmlns:mv="urn:schemas-microsoft-com:mac:vml" xmlns:o="urn:schemas-microsoft-com:office:office" xmlns:r="http://schemas.openxmlformats.org/officeDocument/2006/relationships" xmlns:m="http://schemas.openxmlformats.org/officeDocument/2006/math" xmlns:v="urn:schemas-microsoft-com:vml" xmlns:wp14="http://schemas.microsoft.com/office/word/2010/wordprocessingDrawing" xmlns:wp="http://schemas.openxmlformats.org/drawingml/2006/wordprocessingDrawing" xmlns:w10="urn:schemas-microsoft-com:office:word" xmlns:w="http://schemas.openxmlformats.org/wordprocessingml/2006/main" xmlns:w14="http://schemas.microsoft.com/office/word/2010/wordml" xmlns:wpg="http://schemas.microsoft.com/office/word/2010/wordprocessingGroup" xmlns:wpi="http://schemas.microsoft.com/office/word/2010/wordprocessingInk" xmlns:wne="http://schemas.microsoft.com/office/word/2006/wordml" xmlns:wps="http://schemas.microsoft.com/office/word/2010/wordprocessingShape" mc:Ignorable="w14 wp14">
-  <w:docDefaults>
-    <w:rPrDefault>
-      <w:rPr>
-        <w:rFonts w:asciiTheme="minorHAnsi" w:eastAsiaTheme="minorEastAsia" w:hAnsiTheme="minorHAnsi" w:cstheme="minorBidi"/>
-        <w:sz w:val="24"/>
-        <w:szCs w:val="24"/>
-        <w:lang w:val="en-US" w:eastAsia="ja-JP" w:bidi="ar-SA"/>
-      </w:rPr>
-    </w:rPrDefault>
-    <w:pPrDefault/>
-  </w:docDefaults>
-  <w:latentStyles w:defLockedState="0" w:defUIPriority="99" w:defSemiHidden="1" w:defUnhideWhenUsed="1" w:defQFormat="0" w:count="276">
-    <w:lsdException w:name="Normal" w:semiHidden="0" w:uiPriority="0" w:unhideWhenUsed="0" w:qFormat="1"/>
-    <w:lsdException w:name="heading 1" w:semiHidden="0" w:uiPriority="9" w:unhideWhenUsed="0" w:qFormat="1"/>
-    <w:lsdException w:name="heading 2" w:uiPriority="9" w:qFormat="1"/>
-    <w:lsdException w:name="heading 3" w:uiPriority="9" w:qFormat="1"/>
-    <w:lsdException w:name="heading 4" w:uiPriority="9" w:qFormat="1"/>
-    <w:lsdException w:name="heading 5" w:uiPriority="9" w:qFormat="1"/>
-    <w:lsdException w:name="heading 6" w:uiPriority="9" w:qFormat="1"/>
-    <w:lsdException w:name="heading 7" w:uiPriority="9" w:qFormat="1"/>
-    <w:lsdException w:name="heading 8" w:uiPriority="9" w:qFormat="1"/>
-    <w:lsdException w:name="heading 9" w:uiPriority="9" w:qFormat="1"/>
-    <w:lsdException w:name="toc 1" w:uiPriority="39"/>
-    <w:lsdException w:name="toc 2" w:uiPriority="39"/>
-    <w:lsdException w:name="toc 3" w:uiPriority="39"/>
-    <w:lsdException w:name="toc 4" w:uiPriority="39"/>
-    <w:lsdException w:name="toc 5" w:uiPriority="39"/>
-    <w:lsdException w:name="toc 6" w:uiPriority="39"/>
-    <w:lsdException w:name="toc 7" w:uiPriority="39"/>
-    <w:lsdException w:name="toc 8" w:uiPriority="39"/>
-    <w:lsdException w:name="toc 9" w:uiPriority="39"/>
-    <w:lsdException w:name="caption" w:uiPriority="35" w:qFormat="1"/>
-    <w:lsdException w:name="Title" w:semiHidden="0" w:uiPriority="10" w:unhideWhenUsed="0" w:qFormat="1"/>
-    <w:lsdException w:name="Default Paragraph Font" w:uiPriority="1"/>
-    <w:lsdException w:name="Subtitle" w:semiHidden="0" w:uiPriority="11" w:unhideWhenUsed="0" w:qFormat="1"/>
-    <w:lsdException w:name="Strong" w:semiHidden="0" w:uiPriority="22" w:unhideWhenUsed="0" w:qFormat="1"/>
-    <w:lsdException w:name="Emphasis" w:semiHidden="0" w:uiPriority="20" w:unhideWhenUsed="0" w:qFormat="1"/>
-    <w:lsdException w:name="Table Grid" w:semiHidden="0" w:uiPriority="59" w:unhideWhenUsed="0"/>
-    <w:lsdException w:name="Placeholder Text" w:unhideWhenUsed="0"/>
-    <w:lsdException w:name="No Spacing" w:semiHidden="0" w:uiPriority="1" w:unhideWhenUsed="0" w:qFormat="1"/>
-    <w:lsdException w:name="Light Shading" w:semiHidden="0" w:uiPriority="60" w:unhideWhenUsed="0"/>
-    <w:lsdException w:name="Light List" w:semiHidden="0" w:uiPriority="61" w:unhideWhenUsed="0"/>
-    <w:lsdException w:name="Light Grid" w:semiHidden="0" w:uiPriority="62" w:unhideWhenUsed="0"/>
-    <w:lsdException w:name="Medium Shading 1" w:semiHidden="0" w:uiPriority="63" w:unhideWhenUsed="0"/>
-    <w:lsdException w:name="Medium Shading 2" w:semiHidden="0" w:uiPriority="64" w:unhideWhenUsed="0"/>
-    <w:lsdException w:name="Medium List 1" w:semiHidden="0" w:uiPriority="65" w:unhideWhenUsed="0"/>
-    <w:lsdException w:name="Medium List 2" w:semiHidden="0" w:uiPriority="66" w:unhideWhenUsed="0"/>
-    <w:lsdException w:name="Medium Grid 1" w:semiHidden="0" w:uiPriority="67" w:unhideWhenUsed="0"/>
-    <w:lsdException w:name="Medium Grid 2" w:semiHidden="0" w:uiPriority="68" w:unhideWhenUsed="0"/>
-    <w:lsdException w:name="Medium Grid 3" w:semiHidden="0" w:uiPriority="69" w:unhideWhenUsed="0"/>
-    <w:lsdException w:name="Dark List" w:semiHidden="0" w:uiPriority="70" w:unhideWhenUsed="0"/>
-    <w:lsdException w:name="Colorful Shading" w:semiHidden="0" w:uiPriority="71" w:unhideWhenUsed="0"/>
-    <w:lsdException w:name="Colorful List" w:semiHidden="0" w:uiPriority="72" w:unhideWhenUsed="0"/>
-    <w:lsdException w:name="Colorful Grid" w:semiHidden="0" w:uiPriority="73" w:unhideWhenUsed="0"/>
-    <w:lsdException w:name="Light Shading Accent 1" w:semiHidden="0" w:uiPriority="60" w:unhideWhenUsed="0"/>
-    <w:lsdException w:name="Light List Accent 1" w:semiHidden="0" w:uiPriority="61" w:unhideWhenUsed="0"/>
-    <w:lsdException w:name="Light Grid Accent 1" w:semiHidden="0" w:uiPriority="62" w:unhideWhenUsed="0"/>
-    <w:lsdException w:name="Medium Shading 1 Accent 1" w:semiHidden="0" w:uiPriority="63" w:unhideWhenUsed="0"/>
-    <w:lsdException w:name="Medium Shading 2 Accent 1" w:semiHidden="0" w:uiPriority="64" w:unhideWhenUsed="0"/>
-    <w:lsdException w:name="Medium List 1 Accent 1" w:semiHidden="0" w:uiPriority="65" w:unhideWhenUsed="0"/>
-    <w:lsdException w:name="Revision" w:unhideWhenUsed="0"/>
-    <w:lsdException w:name="List Paragraph" w:semiHidden="0" w:uiPriority="34" w:unhideWhenUsed="0" w:qFormat="1"/>
-    <w:lsdException w:name="Quote" w:semiHidden="0" w:uiPriority="29" w:unhideWhenUsed="0" w:qFormat="1"/>
-    <w:lsdException w:name="Intense Quote" w:semiHidden="0" w:uiPriority="30" w:unhideWhenUsed="0" w:qFormat="1"/>
-    <w:lsdException w:name="Medium List 2 Accent 1" w:semiHidden="0" w:uiPriority="66" w:unhideWhenUsed="0"/>
-    <w:lsdException w:name="Medium Grid 1 Accent 1" w:semiHidden="0" w:uiPriority="67" w:unhideWhenUsed="0"/>
-    <w:lsdException w:name="Medium Grid 2 Accent 1" w:semiHidden="0" w:uiPriority="68" w:unhideWhenUsed="0"/>
-    <w:lsdException w:name="Medium Grid 3 Accent 1" w:semiHidden="0" w:uiPriority="69" w:unhideWhenUsed="0"/>
-    <w:lsdException w:name="Dark List Accent 1" w:semiHidden="0" w:uiPriority="70" w:unhideWhenUsed="0"/>
-    <w:lsdException w:name="Colorful Shading Accent 1" w:semiHidden="0" w:uiPriority="71" w:unhideWhenUsed="0"/>
-    <w:lsdException w:name="Colorful List Accent 1" w:semiHidden="0" w:uiPriority="72" w:unhideWhenUsed="0"/>
-    <w:lsdException w:name="Colorful Grid Accent 1" w:semiHidden="0" w:uiPriority="73" w:unhideWhenUsed="0"/>
-    <w:lsdException w:name="Light Shading Accent 2" w:semiHidden="0" w:uiPriority="60" w:unhideWhenUsed="0"/>
-    <w:lsdException w:name="Light List Accent 2" w:semiHidden="0" w:uiPriority="61" w:unhideWhenUsed="0"/>
-    <w:lsdException w:name="Light Grid Accent 2" w:semiHidden="0" w:uiPriority="62" w:unhideWhenUsed="0"/>
-    <w:lsdException w:name="Medium Shading 1 Accent 2" w:semiHidden="0" w:uiPriority="63" w:unhideWhenUsed="0"/>
-    <w:lsdException w:name="Medium Shading 2 Accent 2" w:semiHidden="0" w:uiPriority="64" w:unhideWhenUsed="0"/>
-    <w:lsdException w:name="Medium List 1 Accent 2" w:semiHidden="0" w:uiPriority="65" w:unhideWhenUsed="0"/>
-    <w:lsdException w:name="Medium List 2 Accent 2" w:semiHidden="0" w:uiPriority="66" w:unhideWhenUsed="0"/>
-    <w:lsdException w:name="Medium Grid 1 Accent 2" w:semiHidden="0" w:uiPriority="67" w:unhideWhenUsed="0"/>
-    <w:lsdException w:name="Medium Grid 2 Accent 2" w:semiHidden="0" w:uiPriority="68" w:unhideWhenUsed="0"/>
-    <w:lsdException w:name="Medium Grid 3 Accent 2" w:semiHidden="0" w:uiPriority="69" w:unhideWhenUsed="0"/>
-    <w:lsdException w:name="Dark List Accent 2" w:semiHidden="0" w:uiPriority="70" w:unhideWhenUsed="0"/>
-    <w:lsdException w:name="Colorful Shading Accent 2" w:semiHidden="0" w:uiPriority="71" w:unhideWhenUsed="0"/>
-    <w:lsdException w:name="Colorful List Accent 2" w:semiHidden="0" w:uiPriority="72" w:unhideWhenUsed="0"/>
-    <w:lsdException w:name="Colorful Grid Accent 2" w:semiHidden="0" w:uiPriority="73" w:unhideWhenUsed="0"/>
-    <w:lsdException w:name="Light Shading Accent 3" w:semiHidden="0" w:uiPriority="60" w:unhideWhenUsed="0"/>
-    <w:lsdException w:name="Light List Accent 3" w:semiHidden="0" w:uiPriority="61" w:unhideWhenUsed="0"/>
-    <w:lsdException w:name="Light Grid Accent 3" w:semiHidden="0" w:uiPriority="62" w:unhideWhenUsed="0"/>
-    <w:lsdException w:name="Medium Shading 1 Accent 3" w:semiHidden="0" w:uiPriority="63" w:unhideWhenUsed="0"/>
-    <w:lsdException w:name="Medium Shading 2 Accent 3" w:semiHidden="0" w:uiPriority="64" w:unhideWhenUsed="0"/>
-    <w:lsdException w:name="Medium List 1 Accent 3" w:semiHidden="0" w:uiPriority="65" w:unhideWhenUsed="0"/>
-    <w:lsdException w:name="Medium List 2 Accent 3" w:semiHidden="0" w:uiPriority="66" w:unhideWhenUsed="0"/>
-    <w:lsdException w:name="Medium Grid 1 Accent 3" w:semiHidden="0" w:uiPriority="67" w:unhideWhenUsed="0"/>
-    <w:lsdException w:name="Medium Grid 2 Accent 3" w:semiHidden="0" w:uiPriority="68" w:unhideWhenUsed="0"/>
-    <w:lsdException w:name="Medium Grid 3 Accent 3" w:semiHidden="0" w:uiPriority="69" w:unhideWhenUsed="0"/>
-    <w:lsdException w:name="Dark List Accent 3" w:semiHidden="0" w:uiPriority="70" w:unhideWhenUsed="0"/>
-    <w:lsdException w:name="Colorful Shading Accent 3" w:semiHidden="0" w:uiPriority="71" w:unhideWhenUsed="0"/>
-    <w:lsdException w:name="Colorful List Accent 3" w:semiHidden="0" w:uiPriority="72" w:unhideWhenUsed="0"/>
-    <w:lsdException w:name="Colorful Grid Accent 3" w:semiHidden="0" w:uiPriority="73" w:unhideWhenUsed="0"/>
-    <w:lsdException w:name="Light Shading Accent 4" w:semiHidden="0" w:uiPriority="60" w:unhideWhenUsed="0"/>
-    <w:lsdException w:name="Light List Accent 4" w:semiHidden="0" w:uiPriority="61" w:unhideWhenUsed="0"/>
-    <w:lsdException w:name="Light Grid Accent 4" w:semiHidden="0" w:uiPriority="62" w:unhideWhenUsed="0"/>
-    <w:lsdException w:name="Medium Shading 1 Accent 4" w:semiHidden="0" w:uiPriority="63" w:unhideWhenUsed="0"/>
-    <w:lsdException w:name="Medium Shading 2 Accent 4" w:semiHidden="0" w:uiPriority="64" w:unhideWhenUsed="0"/>
-    <w:lsdException w:name="Medium List 1 Accent 4" w:semiHidden="0" w:uiPriority="65" w:unhideWhenUsed="0"/>
-    <w:lsdException w:name="Medium List 2 Accent 4" w:semiHidden="0" w:uiPriority="66" w:unhideWhenUsed="0"/>
-    <w:lsdException w:name="Medium Grid 1 Accent 4" w:semiHidden="0" w:uiPriority="67" w:unhideWhenUsed="0"/>
-    <w:lsdException w:name="Medium Grid 2 Accent 4" w:semiHidden="0" w:uiPriority="68" w:unhideWhenUsed="0"/>
-    <w:lsdException w:name="Medium Grid 3 Accent 4" w:semiHidden="0" w:uiPriority="69" w:unhideWhenUsed="0"/>
-    <w:lsdException w:name="Dark List Accent 4" w:semiHidden="0" w:uiPriority="70" w:unhideWhenUsed="0"/>
-    <w:lsdException w:name="Colorful Shading Accent 4" w:semiHidden="0" w:uiPriority="71" w:unhideWhenUsed="0"/>
-    <w:lsdException w:name="Colorful List Accent 4" w:semiHidden="0" w:uiPriority="72" w:unhideWhenUsed="0"/>
-    <w:lsdException w:name="Colorful Grid Accent 4" w:semiHidden="0" w:uiPriority="73" w:unhideWhenUsed="0"/>
-    <w:lsdException w:name="Light Shading Accent 5" w:semiHidden="0" w:uiPriority="60" w:unhideWhenUsed="0"/>
-    <w:lsdException w:name="Light List Accent 5" w:semiHidden="0" w:uiPriority="61" w:unhideWhenUsed="0"/>
-    <w:lsdException w:name="Light Grid Accent 5" w:semiHidden="0" w:uiPriority="62" w:unhideWhenUsed="0"/>
-    <w:lsdException w:name="Medium Shading 1 Accent 5" w:semiHidden="0" w:uiPriority="63" w:unhideWhenUsed="0"/>
-    <w:lsdException w:name="Medium Shading 2 Accent 5" w:semiHidden="0" w:uiPriority="64" w:unhideWhenUsed="0"/>
-    <w:lsdException w:name="Medium List 1 Accent 5" w:semiHidden="0" w:uiPriority="65" w:unhideWhenUsed="0"/>
-    <w:lsdException w:name="Medium List 2 Accent 5" w:semiHidden="0" w:uiPriority="66" w:unhideWhenUsed="0"/>
-    <w:lsdException w:name="Medium Grid 1 Accent 5" w:semiHidden="0" w:uiPriority="67" w:unhideWhenUsed="0"/>
-    <w:lsdException w:name="Medium Grid 2 Accent 5" w:semiHidden="0" w:uiPriority="68" w:unhideWhenUsed="0"/>
-    <w:lsdException w:name="Medium Grid 3 Accent 5" w:semiHidden="0" w:uiPriority="69" w:unhideWhenUsed="0"/>
-    <w:lsdException w:name="Dark List Accent 5" w:semiHidden="0" w:uiPriority="70" w:unhideWhenUsed="0"/>
-    <w:lsdException w:name="Colorful Shading Accent 5" w:semiHidden="0" w:uiPriority="71" w:unhideWhenUsed="0"/>
-    <w:lsdException w:name="Colorful List Accent 5" w:semiHidden="0" w:uiPriority="72" w:unhideWhenUsed="0"/>
-    <w:lsdException w:name="Colorful Grid Accent 5" w:semiHidden="0" w:uiPriority="73" w:unhideWhenUsed="0"/>
-    <w:lsdException w:name="Light Shading Accent 6" w:semiHidden="0" w:uiPriority="60" w:unhideWhenUsed="0"/>
-    <w:lsdException w:name="Light List Accent 6" w:semiHidden="0" w:uiPriority="61" w:unhideWhenUsed="0"/>
-    <w:lsdException w:name="Light Grid Accent 6" w:semiHidden="0" w:uiPriority="62" w:unhideWhenUsed="0"/>
-    <w:lsdException w:name="Medium Shading 1 Accent 6" w:semiHidden="0" w:uiPriority="63" w:unhideWhenUsed="0"/>
-    <w:lsdException w:name="Medium Shading 2 Accent 6" w:semiHidden="0" w:uiPriority="64" w:unhideWhenUsed="0"/>
-    <w:lsdException w:name="Medium List 1 Accent 6" w:semiHidden="0" w:uiPriority="65" w:unhideWhenUsed="0"/>
-    <w:lsdException w:name="Medium List 2 Accent 6" w:semiHidden="0" w:uiPriority="66" w:unhideWhenUsed="0"/>
-    <w:lsdException w:name="Medium Grid 1 Accent 6" w:semiHidden="0" w:uiPriority="67" w:unhideWhenUsed="0"/>
-    <w:lsdException w:name="Medium Grid 2 Accent 6" w:semiHidden="0" w:uiPriority="68" w:unhideWhenUsed="0"/>
-    <w:lsdException w:name="Medium Grid 3 Accent 6" w:semiHidden="0" w:uiPriority="69" w:unhideWhenUsed="0"/>
-    <w:lsdException w:name="Dark List Accent 6" w:semiHidden="0" w:uiPriority="70" w:unhideWhenUsed="0"/>
-    <w:lsdException w:name="Colorful Shading Accent 6" w:semiHidden="0" w:uiPriority="71" w:unhideWhenUsed="0"/>
-    <w:lsdException w:name="Colorful List Accent 6" w:semiHidden="0" w:uiPriority="72" w:unhideWhenUsed="0"/>
-    <w:lsdException w:name="Colorful Grid Accent 6" w:semiHidden="0" w:uiPriority="73" w:unhideWhenUsed="0"/>
-    <w:lsdException w:name="Subtle Emphasis" w:semiHidden="0" w:uiPriority="19" w:unhideWhenUsed="0" w:qFormat="1"/>
-    <w:lsdException w:name="Intense Emphasis" w:semiHidden="0" w:uiPriority="21" w:unhideWhenUsed="0" w:qFormat="1"/>
-    <w:lsdException w:name="Subtle Reference" w:semiHidden="0" w:uiPriority="31" w:unhideWhenUsed="0" w:qFormat="1"/>
-    <w:lsdException w:name="Intense Reference" w:semiHidden="0" w:uiPriority="32" w:unhideWhenUsed="0" w:qFormat="1"/>
-    <w:lsdException w:name="Book Title" w:semiHidden="0" w:uiPriority="33" w:unhideWhenUsed="0" w:qFormat="1"/>
-    <w:lsdException w:name="Bibliography" w:uiPriority="37"/>
-    <w:lsdException w:name="TOC Heading" w:uiPriority="39" w:qFormat="1"/>
-  </w:latentStyles>
-  <w:style w:type="paragraph" w:default="1" w:styleId="Normal">
-    <w:name w:val="Normal"/>
-    <w:qFormat/>
-  </w:style>
-  <w:style w:type="character" w:default="1" w:styleId="Policepardfaut">
-    <w:name w:val="Default Paragraph Font"/>
-    <w:uiPriority w:val="1"/>
-    <w:semiHidden/>
-    <w:unhideWhenUsed/>
-  </w:style>
-  <w:style w:type="table" w:default="1" w:styleId="TableauNormal">
-    <w:name w:val="Normal Table"/>
-    <w:uiPriority w:val="99"/>
-    <w:semiHidden/>
-    <w:unhideWhenUsed/>
-    <w:tblPr>
-      <w:tblInd w:w="0" w:type="dxa"/>
-      <w:tblCellMar>
-        <w:top w:w="0" w:type="dxa"/>
-        <w:left w:w="108" w:type="dxa"/>
-        <w:bottom w:w="0" w:type="dxa"/>
-        <w:right w:w="108" w:type="dxa"/>
-      </w:tblCellMar>
-    </w:tblPr>
-  </w:style>
-  <w:style w:type="numbering" w:default="1" w:styleId="Aucuneliste">
-    <w:name w:val="No List"/>
-    <w:uiPriority w:val="99"/>
-    <w:semiHidden/>
-    <w:unhideWhenUsed/>
   </w:style>
 </w:styles>
 </file>

</xml_diff>